<commit_message>
#1 Atualizando doc de Visão
</commit_message>
<xml_diff>
--- a/Documento de visão.docx
+++ b/Documento de visão.docx
@@ -1731,7 +1731,7 @@
             </w:rPr>
             <w:fldChar w:fldCharType="separate"/>
           </w:r>
-          <w:hyperlink w:anchor="_Toc56619703" w:history="1">
+          <w:hyperlink w:anchor="_Toc56788122" w:history="1">
             <w:r>
               <w:rPr>
                 <w:rStyle w:val="Hyperlink"/>
@@ -1776,7 +1776,7 @@
               <w:rPr>
                 <w:noProof/>
               </w:rPr>
-              <w:instrText xml:space="preserve"> PAGEREF _Toc56619703 \h </w:instrText>
+              <w:instrText xml:space="preserve"> PAGEREF _Toc56788122 \h </w:instrText>
             </w:r>
             <w:r>
               <w:rPr>
@@ -1820,7 +1820,7 @@
               <w:lang w:eastAsia="pt-BR"/>
             </w:rPr>
           </w:pPr>
-          <w:hyperlink w:anchor="_Toc56619704" w:history="1">
+          <w:hyperlink w:anchor="_Toc56788123" w:history="1">
             <w:r>
               <w:rPr>
                 <w:rStyle w:val="Hyperlink"/>
@@ -1865,7 +1865,7 @@
               <w:rPr>
                 <w:noProof/>
               </w:rPr>
-              <w:instrText xml:space="preserve"> PAGEREF _Toc56619704 \h </w:instrText>
+              <w:instrText xml:space="preserve"> PAGEREF _Toc56788123 \h </w:instrText>
             </w:r>
             <w:r>
               <w:rPr>
@@ -1909,7 +1909,7 @@
               <w:lang w:eastAsia="pt-BR"/>
             </w:rPr>
           </w:pPr>
-          <w:hyperlink w:anchor="_Toc56619705" w:history="1">
+          <w:hyperlink w:anchor="_Toc56788124" w:history="1">
             <w:r>
               <w:rPr>
                 <w:rStyle w:val="Hyperlink"/>
@@ -1954,7 +1954,7 @@
               <w:rPr>
                 <w:noProof/>
               </w:rPr>
-              <w:instrText xml:space="preserve"> PAGEREF _Toc56619705 \h </w:instrText>
+              <w:instrText xml:space="preserve"> PAGEREF _Toc56788124 \h </w:instrText>
             </w:r>
             <w:r>
               <w:rPr>
@@ -1998,7 +1998,7 @@
               <w:lang w:eastAsia="pt-BR"/>
             </w:rPr>
           </w:pPr>
-          <w:hyperlink w:anchor="_Toc56619706" w:history="1">
+          <w:hyperlink w:anchor="_Toc56788125" w:history="1">
             <w:r>
               <w:rPr>
                 <w:rStyle w:val="Hyperlink"/>
@@ -2043,7 +2043,95 @@
               <w:rPr>
                 <w:noProof/>
               </w:rPr>
-              <w:instrText xml:space="preserve"> PAGEREF _Toc56619706 \h </w:instrText>
+              <w:instrText xml:space="preserve"> PAGEREF _Toc56788125 \h </w:instrText>
+            </w:r>
+            <w:r>
+              <w:rPr>
+                <w:noProof/>
+              </w:rPr>
+            </w:r>
+            <w:r>
+              <w:rPr>
+                <w:noProof/>
+              </w:rPr>
+              <w:fldChar w:fldCharType="separate"/>
+            </w:r>
+            <w:r>
+              <w:rPr>
+                <w:noProof/>
+              </w:rPr>
+              <w:t>4</w:t>
+            </w:r>
+            <w:r>
+              <w:rPr>
+                <w:noProof/>
+              </w:rPr>
+              <w:fldChar w:fldCharType="end"/>
+            </w:r>
+          </w:hyperlink>
+        </w:p>
+        <w:p>
+          <w:pPr>
+            <w:pStyle w:val="Sumrio1"/>
+            <w:tabs>
+              <w:tab w:val="right" w:leader="dot" w:pos="9330"/>
+            </w:tabs>
+            <w:rPr>
+              <w:rFonts w:asciiTheme="minorHAnsi" w:eastAsiaTheme="minorEastAsia" w:hAnsiTheme="minorHAnsi" w:cstheme="minorBidi"/>
+              <w:b w:val="0"/>
+              <w:bCs w:val="0"/>
+              <w:noProof/>
+              <w:sz w:val="22"/>
+              <w:szCs w:val="22"/>
+              <w:lang w:eastAsia="pt-BR"/>
+            </w:rPr>
+          </w:pPr>
+          <w:hyperlink w:anchor="_Toc56788126" w:history="1">
+            <w:r>
+              <w:rPr>
+                <w:rStyle w:val="Hyperlink"/>
+                <w:noProof/>
+                <w:spacing w:val="-1"/>
+                <w:lang w:val="pt-PT"/>
+              </w:rPr>
+              <w:t>2</w:t>
+            </w:r>
+            <w:r>
+              <w:rPr>
+                <w:rFonts w:asciiTheme="minorHAnsi" w:eastAsiaTheme="minorEastAsia" w:hAnsiTheme="minorHAnsi" w:cstheme="minorBidi"/>
+                <w:b w:val="0"/>
+                <w:bCs w:val="0"/>
+                <w:noProof/>
+                <w:sz w:val="22"/>
+                <w:szCs w:val="22"/>
+                <w:lang w:eastAsia="pt-BR"/>
+              </w:rPr>
+              <w:tab/>
+            </w:r>
+            <w:r>
+              <w:rPr>
+                <w:rStyle w:val="Hyperlink"/>
+                <w:noProof/>
+              </w:rPr>
+              <w:t>POSICIONAMENTO</w:t>
+            </w:r>
+            <w:r>
+              <w:rPr>
+                <w:noProof/>
+              </w:rPr>
+              <w:tab/>
+            </w:r>
+            <w:r>
+              <w:rPr>
+                <w:noProof/>
+              </w:rPr>
+              <w:fldChar w:fldCharType="begin"/>
+            </w:r>
+            <w:r>
+              <w:rPr>
+                <w:noProof/>
+              </w:rPr>
+              <w:instrText xml:space="preserve"> PAGEREF _Toc56788126 \h </w:instrText>
             </w:r>
             <w:r>
               <w:rPr>
@@ -2087,7 +2175,7 @@
               <w:lang w:eastAsia="pt-BR"/>
             </w:rPr>
           </w:pPr>
-          <w:hyperlink w:anchor="_Toc56619707" w:history="1">
+          <w:hyperlink w:anchor="_Toc56788127" w:history="1">
             <w:r>
               <w:rPr>
                 <w:rStyle w:val="Hyperlink"/>
@@ -2095,7 +2183,7 @@
                 <w:spacing w:val="-1"/>
                 <w:lang w:val="pt-PT"/>
               </w:rPr>
-              <w:t>1.4</w:t>
+              <w:t>2.1</w:t>
             </w:r>
             <w:r>
               <w:rPr>
@@ -2114,7 +2202,7 @@
                 <w:rStyle w:val="Hyperlink"/>
                 <w:noProof/>
               </w:rPr>
-              <w:t>Referências</w:t>
+              <w:t>Descrição do Problema</w:t>
             </w:r>
             <w:r>
               <w:rPr>
@@ -2132,7 +2220,7 @@
               <w:rPr>
                 <w:noProof/>
               </w:rPr>
-              <w:instrText xml:space="preserve"> PAGEREF _Toc56619707 \h </w:instrText>
+              <w:instrText xml:space="preserve"> PAGEREF _Toc56788127 \h </w:instrText>
             </w:r>
             <w:r>
               <w:rPr>
@@ -2149,7 +2237,7 @@
               <w:rPr>
                 <w:noProof/>
               </w:rPr>
-              <w:t>4</w:t>
+              <w:t>5</w:t>
             </w:r>
             <w:r>
               <w:rPr>
@@ -2175,7 +2263,7 @@
               <w:lang w:eastAsia="pt-BR"/>
             </w:rPr>
           </w:pPr>
-          <w:hyperlink w:anchor="_Toc56619708" w:history="1">
+          <w:hyperlink w:anchor="_Toc56788128" w:history="1">
             <w:r>
               <w:rPr>
                 <w:rStyle w:val="Hyperlink"/>
@@ -2183,7 +2271,7 @@
                 <w:spacing w:val="-1"/>
                 <w:lang w:val="pt-PT"/>
               </w:rPr>
-              <w:t>2</w:t>
+              <w:t>3</w:t>
             </w:r>
             <w:r>
               <w:rPr>
@@ -2202,7 +2290,7 @@
                 <w:rStyle w:val="Hyperlink"/>
                 <w:noProof/>
               </w:rPr>
-              <w:t>POSICIONAMENTO</w:t>
+              <w:t>RESUMO DOS USUÁRIOS</w:t>
             </w:r>
             <w:r>
               <w:rPr>
@@ -2220,7 +2308,95 @@
               <w:rPr>
                 <w:noProof/>
               </w:rPr>
-              <w:instrText xml:space="preserve"> PAGEREF _Toc56619708 \h </w:instrText>
+              <w:instrText xml:space="preserve"> PAGEREF _Toc56788128 \h </w:instrText>
+            </w:r>
+            <w:r>
+              <w:rPr>
+                <w:noProof/>
+              </w:rPr>
+            </w:r>
+            <w:r>
+              <w:rPr>
+                <w:noProof/>
+              </w:rPr>
+              <w:fldChar w:fldCharType="separate"/>
+            </w:r>
+            <w:r>
+              <w:rPr>
+                <w:noProof/>
+              </w:rPr>
+              <w:t>5</w:t>
+            </w:r>
+            <w:r>
+              <w:rPr>
+                <w:noProof/>
+              </w:rPr>
+              <w:fldChar w:fldCharType="end"/>
+            </w:r>
+          </w:hyperlink>
+        </w:p>
+        <w:p>
+          <w:pPr>
+            <w:pStyle w:val="Sumrio1"/>
+            <w:tabs>
+              <w:tab w:val="right" w:leader="dot" w:pos="9330"/>
+            </w:tabs>
+            <w:rPr>
+              <w:rFonts w:asciiTheme="minorHAnsi" w:eastAsiaTheme="minorEastAsia" w:hAnsiTheme="minorHAnsi" w:cstheme="minorBidi"/>
+              <w:b w:val="0"/>
+              <w:bCs w:val="0"/>
+              <w:noProof/>
+              <w:sz w:val="22"/>
+              <w:szCs w:val="22"/>
+              <w:lang w:eastAsia="pt-BR"/>
+            </w:rPr>
+          </w:pPr>
+          <w:hyperlink w:anchor="_Toc56788129" w:history="1">
+            <w:r>
+              <w:rPr>
+                <w:rStyle w:val="Hyperlink"/>
+                <w:noProof/>
+                <w:spacing w:val="-1"/>
+                <w:lang w:val="pt-PT"/>
+              </w:rPr>
+              <w:t>4</w:t>
+            </w:r>
+            <w:r>
+              <w:rPr>
+                <w:rFonts w:asciiTheme="minorHAnsi" w:eastAsiaTheme="minorEastAsia" w:hAnsiTheme="minorHAnsi" w:cstheme="minorBidi"/>
+                <w:b w:val="0"/>
+                <w:bCs w:val="0"/>
+                <w:noProof/>
+                <w:sz w:val="22"/>
+                <w:szCs w:val="22"/>
+                <w:lang w:eastAsia="pt-BR"/>
+              </w:rPr>
+              <w:tab/>
+            </w:r>
+            <w:r>
+              <w:rPr>
+                <w:rStyle w:val="Hyperlink"/>
+                <w:noProof/>
+              </w:rPr>
+              <w:t>VISÃO GERAL DO PRODUTO</w:t>
+            </w:r>
+            <w:r>
+              <w:rPr>
+                <w:noProof/>
+              </w:rPr>
+              <w:tab/>
+            </w:r>
+            <w:r>
+              <w:rPr>
+                <w:noProof/>
+              </w:rPr>
+              <w:fldChar w:fldCharType="begin"/>
+            </w:r>
+            <w:r>
+              <w:rPr>
+                <w:noProof/>
+              </w:rPr>
+              <w:instrText xml:space="preserve"> PAGEREF _Toc56788129 \h </w:instrText>
             </w:r>
             <w:r>
               <w:rPr>
@@ -2264,7 +2440,7 @@
               <w:lang w:eastAsia="pt-BR"/>
             </w:rPr>
           </w:pPr>
-          <w:hyperlink w:anchor="_Toc56619709" w:history="1">
+          <w:hyperlink w:anchor="_Toc56788130" w:history="1">
             <w:r>
               <w:rPr>
                 <w:rStyle w:val="Hyperlink"/>
@@ -2272,7 +2448,7 @@
                 <w:spacing w:val="-1"/>
                 <w:lang w:val="pt-PT"/>
               </w:rPr>
-              <w:t>2.1</w:t>
+              <w:t>4.1</w:t>
             </w:r>
             <w:r>
               <w:rPr>
@@ -2291,7 +2467,7 @@
                 <w:rStyle w:val="Hyperlink"/>
                 <w:noProof/>
               </w:rPr>
-              <w:t>Descrição do Problema</w:t>
+              <w:t>Perspectiva do Produto</w:t>
             </w:r>
             <w:r>
               <w:rPr>
@@ -2309,7 +2485,7 @@
               <w:rPr>
                 <w:noProof/>
               </w:rPr>
-              <w:instrText xml:space="preserve"> PAGEREF _Toc56619709 \h </w:instrText>
+              <w:instrText xml:space="preserve"> PAGEREF _Toc56788130 \h </w:instrText>
             </w:r>
             <w:r>
               <w:rPr>
@@ -2327,182 +2503,6 @@
                 <w:noProof/>
               </w:rPr>
               <w:t>5</w:t>
-            </w:r>
-            <w:r>
-              <w:rPr>
-                <w:noProof/>
-              </w:rPr>
-              <w:fldChar w:fldCharType="end"/>
-            </w:r>
-          </w:hyperlink>
-        </w:p>
-        <w:p>
-          <w:pPr>
-            <w:pStyle w:val="Sumrio1"/>
-            <w:tabs>
-              <w:tab w:val="right" w:leader="dot" w:pos="9330"/>
-            </w:tabs>
-            <w:rPr>
-              <w:rFonts w:asciiTheme="minorHAnsi" w:eastAsiaTheme="minorEastAsia" w:hAnsiTheme="minorHAnsi" w:cstheme="minorBidi"/>
-              <w:b w:val="0"/>
-              <w:bCs w:val="0"/>
-              <w:noProof/>
-              <w:sz w:val="22"/>
-              <w:szCs w:val="22"/>
-              <w:lang w:eastAsia="pt-BR"/>
-            </w:rPr>
-          </w:pPr>
-          <w:hyperlink w:anchor="_Toc56619710" w:history="1">
-            <w:r>
-              <w:rPr>
-                <w:rStyle w:val="Hyperlink"/>
-                <w:noProof/>
-                <w:spacing w:val="-1"/>
-                <w:lang w:val="pt-PT"/>
-              </w:rPr>
-              <w:t>3</w:t>
-            </w:r>
-            <w:r>
-              <w:rPr>
-                <w:rFonts w:asciiTheme="minorHAnsi" w:eastAsiaTheme="minorEastAsia" w:hAnsiTheme="minorHAnsi" w:cstheme="minorBidi"/>
-                <w:b w:val="0"/>
-                <w:bCs w:val="0"/>
-                <w:noProof/>
-                <w:sz w:val="22"/>
-                <w:szCs w:val="22"/>
-                <w:lang w:eastAsia="pt-BR"/>
-              </w:rPr>
-              <w:tab/>
-            </w:r>
-            <w:r>
-              <w:rPr>
-                <w:rStyle w:val="Hyperlink"/>
-                <w:noProof/>
-              </w:rPr>
-              <w:t>RESUMO DOS USUÁRIOS</w:t>
-            </w:r>
-            <w:r>
-              <w:rPr>
-                <w:noProof/>
-              </w:rPr>
-              <w:tab/>
-            </w:r>
-            <w:r>
-              <w:rPr>
-                <w:noProof/>
-              </w:rPr>
-              <w:fldChar w:fldCharType="begin"/>
-            </w:r>
-            <w:r>
-              <w:rPr>
-                <w:noProof/>
-              </w:rPr>
-              <w:instrText xml:space="preserve"> PAGEREF _Toc56619710 \h </w:instrText>
-            </w:r>
-            <w:r>
-              <w:rPr>
-                <w:noProof/>
-              </w:rPr>
-            </w:r>
-            <w:r>
-              <w:rPr>
-                <w:noProof/>
-              </w:rPr>
-              <w:fldChar w:fldCharType="separate"/>
-            </w:r>
-            <w:r>
-              <w:rPr>
-                <w:noProof/>
-              </w:rPr>
-              <w:t>5</w:t>
-            </w:r>
-            <w:r>
-              <w:rPr>
-                <w:noProof/>
-              </w:rPr>
-              <w:fldChar w:fldCharType="end"/>
-            </w:r>
-          </w:hyperlink>
-        </w:p>
-        <w:p>
-          <w:pPr>
-            <w:pStyle w:val="Sumrio1"/>
-            <w:tabs>
-              <w:tab w:val="right" w:leader="dot" w:pos="9330"/>
-            </w:tabs>
-            <w:rPr>
-              <w:rFonts w:asciiTheme="minorHAnsi" w:eastAsiaTheme="minorEastAsia" w:hAnsiTheme="minorHAnsi" w:cstheme="minorBidi"/>
-              <w:b w:val="0"/>
-              <w:bCs w:val="0"/>
-              <w:noProof/>
-              <w:sz w:val="22"/>
-              <w:szCs w:val="22"/>
-              <w:lang w:eastAsia="pt-BR"/>
-            </w:rPr>
-          </w:pPr>
-          <w:hyperlink w:anchor="_Toc56619711" w:history="1">
-            <w:r>
-              <w:rPr>
-                <w:rStyle w:val="Hyperlink"/>
-                <w:noProof/>
-                <w:spacing w:val="-1"/>
-                <w:lang w:val="pt-PT"/>
-              </w:rPr>
-              <w:t>4</w:t>
-            </w:r>
-            <w:r>
-              <w:rPr>
-                <w:rFonts w:asciiTheme="minorHAnsi" w:eastAsiaTheme="minorEastAsia" w:hAnsiTheme="minorHAnsi" w:cstheme="minorBidi"/>
-                <w:b w:val="0"/>
-                <w:bCs w:val="0"/>
-                <w:noProof/>
-                <w:sz w:val="22"/>
-                <w:szCs w:val="22"/>
-                <w:lang w:eastAsia="pt-BR"/>
-              </w:rPr>
-              <w:tab/>
-            </w:r>
-            <w:r>
-              <w:rPr>
-                <w:rStyle w:val="Hyperlink"/>
-                <w:noProof/>
-              </w:rPr>
-              <w:t>VISÃO GERAL DO PRODUTO</w:t>
-            </w:r>
-            <w:r>
-              <w:rPr>
-                <w:noProof/>
-              </w:rPr>
-              <w:tab/>
-            </w:r>
-            <w:r>
-              <w:rPr>
-                <w:noProof/>
-              </w:rPr>
-              <w:fldChar w:fldCharType="begin"/>
-            </w:r>
-            <w:r>
-              <w:rPr>
-                <w:noProof/>
-              </w:rPr>
-              <w:instrText xml:space="preserve"> PAGEREF _Toc56619711 \h </w:instrText>
-            </w:r>
-            <w:r>
-              <w:rPr>
-                <w:noProof/>
-              </w:rPr>
-            </w:r>
-            <w:r>
-              <w:rPr>
-                <w:noProof/>
-              </w:rPr>
-              <w:fldChar w:fldCharType="separate"/>
-            </w:r>
-            <w:r>
-              <w:rPr>
-                <w:noProof/>
-              </w:rPr>
-              <w:t>6</w:t>
             </w:r>
             <w:r>
               <w:rPr>
@@ -2529,7 +2529,7 @@
               <w:lang w:eastAsia="pt-BR"/>
             </w:rPr>
           </w:pPr>
-          <w:hyperlink w:anchor="_Toc56619712" w:history="1">
+          <w:hyperlink w:anchor="_Toc56788131" w:history="1">
             <w:r>
               <w:rPr>
                 <w:rStyle w:val="Hyperlink"/>
@@ -2537,7 +2537,7 @@
                 <w:spacing w:val="-1"/>
                 <w:lang w:val="pt-PT"/>
               </w:rPr>
-              <w:t>4.1</w:t>
+              <w:t>4.2</w:t>
             </w:r>
             <w:r>
               <w:rPr>
@@ -2556,7 +2556,7 @@
                 <w:rStyle w:val="Hyperlink"/>
                 <w:noProof/>
               </w:rPr>
-              <w:t>Perspectiva do Produto</w:t>
+              <w:t>Requisitos Gerais do Produto</w:t>
             </w:r>
             <w:r>
               <w:rPr>
@@ -2574,7 +2574,7 @@
               <w:rPr>
                 <w:noProof/>
               </w:rPr>
-              <w:instrText xml:space="preserve"> PAGEREF _Toc56619712 \h </w:instrText>
+              <w:instrText xml:space="preserve"> PAGEREF _Toc56788131 \h </w:instrText>
             </w:r>
             <w:r>
               <w:rPr>
@@ -2592,6 +2592,450 @@
                 <w:noProof/>
               </w:rPr>
               <w:t>6</w:t>
+            </w:r>
+            <w:r>
+              <w:rPr>
+                <w:noProof/>
+              </w:rPr>
+              <w:fldChar w:fldCharType="end"/>
+            </w:r>
+          </w:hyperlink>
+        </w:p>
+        <w:p>
+          <w:pPr>
+            <w:pStyle w:val="Sumrio3"/>
+            <w:tabs>
+              <w:tab w:val="left" w:pos="1383"/>
+              <w:tab w:val="right" w:leader="dot" w:pos="9330"/>
+            </w:tabs>
+            <w:rPr>
+              <w:rFonts w:asciiTheme="minorHAnsi" w:eastAsiaTheme="minorEastAsia" w:hAnsiTheme="minorHAnsi" w:cstheme="minorBidi"/>
+              <w:noProof/>
+              <w:sz w:val="22"/>
+              <w:szCs w:val="22"/>
+              <w:lang w:eastAsia="pt-BR"/>
+            </w:rPr>
+          </w:pPr>
+          <w:hyperlink w:anchor="_Toc56788132" w:history="1">
+            <w:r>
+              <w:rPr>
+                <w:rStyle w:val="Hyperlink"/>
+                <w:rFonts w:eastAsia="Arial" w:cs="Arial"/>
+                <w:b/>
+                <w:bCs/>
+                <w:noProof/>
+                <w:spacing w:val="-1"/>
+                <w:lang w:val="pt-PT"/>
+              </w:rPr>
+              <w:t>4.2.1</w:t>
+            </w:r>
+            <w:r>
+              <w:rPr>
+                <w:rFonts w:asciiTheme="minorHAnsi" w:eastAsiaTheme="minorEastAsia" w:hAnsiTheme="minorHAnsi" w:cstheme="minorBidi"/>
+                <w:noProof/>
+                <w:sz w:val="22"/>
+                <w:szCs w:val="22"/>
+                <w:lang w:eastAsia="pt-BR"/>
+              </w:rPr>
+              <w:tab/>
+            </w:r>
+            <w:r>
+              <w:rPr>
+                <w:rStyle w:val="Hyperlink"/>
+                <w:b/>
+                <w:bCs/>
+                <w:noProof/>
+              </w:rPr>
+              <w:t>Refinamento de requisitos funcionais</w:t>
+            </w:r>
+            <w:r>
+              <w:rPr>
+                <w:noProof/>
+              </w:rPr>
+              <w:tab/>
+            </w:r>
+            <w:r>
+              <w:rPr>
+                <w:noProof/>
+              </w:rPr>
+              <w:fldChar w:fldCharType="begin"/>
+            </w:r>
+            <w:r>
+              <w:rPr>
+                <w:noProof/>
+              </w:rPr>
+              <w:instrText xml:space="preserve"> PAGEREF _Toc56788132 \h </w:instrText>
+            </w:r>
+            <w:r>
+              <w:rPr>
+                <w:noProof/>
+              </w:rPr>
+            </w:r>
+            <w:r>
+              <w:rPr>
+                <w:noProof/>
+              </w:rPr>
+              <w:fldChar w:fldCharType="separate"/>
+            </w:r>
+            <w:r>
+              <w:rPr>
+                <w:noProof/>
+              </w:rPr>
+              <w:t>6</w:t>
+            </w:r>
+            <w:r>
+              <w:rPr>
+                <w:noProof/>
+              </w:rPr>
+              <w:fldChar w:fldCharType="end"/>
+            </w:r>
+          </w:hyperlink>
+        </w:p>
+        <w:p>
+          <w:pPr>
+            <w:pStyle w:val="Sumrio3"/>
+            <w:tabs>
+              <w:tab w:val="left" w:pos="1383"/>
+              <w:tab w:val="right" w:leader="dot" w:pos="9330"/>
+            </w:tabs>
+            <w:rPr>
+              <w:rFonts w:asciiTheme="minorHAnsi" w:eastAsiaTheme="minorEastAsia" w:hAnsiTheme="minorHAnsi" w:cstheme="minorBidi"/>
+              <w:noProof/>
+              <w:sz w:val="22"/>
+              <w:szCs w:val="22"/>
+              <w:lang w:eastAsia="pt-BR"/>
+            </w:rPr>
+          </w:pPr>
+          <w:hyperlink w:anchor="_Toc56788133" w:history="1">
+            <w:r>
+              <w:rPr>
+                <w:rStyle w:val="Hyperlink"/>
+                <w:rFonts w:eastAsia="Arial" w:cs="Arial"/>
+                <w:b/>
+                <w:bCs/>
+                <w:noProof/>
+                <w:spacing w:val="-1"/>
+                <w:lang w:val="pt-PT"/>
+              </w:rPr>
+              <w:t>4.2.2</w:t>
+            </w:r>
+            <w:r>
+              <w:rPr>
+                <w:rFonts w:asciiTheme="minorHAnsi" w:eastAsiaTheme="minorEastAsia" w:hAnsiTheme="minorHAnsi" w:cstheme="minorBidi"/>
+                <w:noProof/>
+                <w:sz w:val="22"/>
+                <w:szCs w:val="22"/>
+                <w:lang w:eastAsia="pt-BR"/>
+              </w:rPr>
+              <w:tab/>
+            </w:r>
+            <w:r>
+              <w:rPr>
+                <w:rStyle w:val="Hyperlink"/>
+                <w:b/>
+                <w:bCs/>
+                <w:noProof/>
+              </w:rPr>
+              <w:t>Refinamento de requisitos não funcionais</w:t>
+            </w:r>
+            <w:r>
+              <w:rPr>
+                <w:noProof/>
+              </w:rPr>
+              <w:tab/>
+            </w:r>
+            <w:r>
+              <w:rPr>
+                <w:noProof/>
+              </w:rPr>
+              <w:fldChar w:fldCharType="begin"/>
+            </w:r>
+            <w:r>
+              <w:rPr>
+                <w:noProof/>
+              </w:rPr>
+              <w:instrText xml:space="preserve"> PAGEREF _Toc56788133 \h </w:instrText>
+            </w:r>
+            <w:r>
+              <w:rPr>
+                <w:noProof/>
+              </w:rPr>
+            </w:r>
+            <w:r>
+              <w:rPr>
+                <w:noProof/>
+              </w:rPr>
+              <w:fldChar w:fldCharType="separate"/>
+            </w:r>
+            <w:r>
+              <w:rPr>
+                <w:noProof/>
+              </w:rPr>
+              <w:t>6</w:t>
+            </w:r>
+            <w:r>
+              <w:rPr>
+                <w:noProof/>
+              </w:rPr>
+              <w:fldChar w:fldCharType="end"/>
+            </w:r>
+          </w:hyperlink>
+        </w:p>
+        <w:p>
+          <w:pPr>
+            <w:pStyle w:val="Sumrio1"/>
+            <w:tabs>
+              <w:tab w:val="right" w:leader="dot" w:pos="9330"/>
+            </w:tabs>
+            <w:rPr>
+              <w:rFonts w:asciiTheme="minorHAnsi" w:eastAsiaTheme="minorEastAsia" w:hAnsiTheme="minorHAnsi" w:cstheme="minorBidi"/>
+              <w:b w:val="0"/>
+              <w:bCs w:val="0"/>
+              <w:noProof/>
+              <w:sz w:val="22"/>
+              <w:szCs w:val="22"/>
+              <w:lang w:eastAsia="pt-BR"/>
+            </w:rPr>
+          </w:pPr>
+          <w:hyperlink w:anchor="_Toc56788134" w:history="1">
+            <w:r>
+              <w:rPr>
+                <w:rStyle w:val="Hyperlink"/>
+                <w:noProof/>
+                <w:spacing w:val="-1"/>
+                <w:lang w:val="pt-PT"/>
+              </w:rPr>
+              <w:t>5</w:t>
+            </w:r>
+            <w:r>
+              <w:rPr>
+                <w:rFonts w:asciiTheme="minorHAnsi" w:eastAsiaTheme="minorEastAsia" w:hAnsiTheme="minorHAnsi" w:cstheme="minorBidi"/>
+                <w:b w:val="0"/>
+                <w:bCs w:val="0"/>
+                <w:noProof/>
+                <w:sz w:val="22"/>
+                <w:szCs w:val="22"/>
+                <w:lang w:eastAsia="pt-BR"/>
+              </w:rPr>
+              <w:tab/>
+            </w:r>
+            <w:r>
+              <w:rPr>
+                <w:rStyle w:val="Hyperlink"/>
+                <w:noProof/>
+              </w:rPr>
+              <w:t>DIAGRAMA DE CASO DE USO</w:t>
+            </w:r>
+            <w:r>
+              <w:rPr>
+                <w:noProof/>
+              </w:rPr>
+              <w:tab/>
+            </w:r>
+            <w:r>
+              <w:rPr>
+                <w:noProof/>
+              </w:rPr>
+              <w:fldChar w:fldCharType="begin"/>
+            </w:r>
+            <w:r>
+              <w:rPr>
+                <w:noProof/>
+              </w:rPr>
+              <w:instrText xml:space="preserve"> PAGEREF _Toc56788134 \h </w:instrText>
+            </w:r>
+            <w:r>
+              <w:rPr>
+                <w:noProof/>
+              </w:rPr>
+            </w:r>
+            <w:r>
+              <w:rPr>
+                <w:noProof/>
+              </w:rPr>
+              <w:fldChar w:fldCharType="separate"/>
+            </w:r>
+            <w:r>
+              <w:rPr>
+                <w:noProof/>
+              </w:rPr>
+              <w:t>7</w:t>
+            </w:r>
+            <w:r>
+              <w:rPr>
+                <w:noProof/>
+              </w:rPr>
+              <w:fldChar w:fldCharType="end"/>
+            </w:r>
+          </w:hyperlink>
+        </w:p>
+        <w:p>
+          <w:pPr>
+            <w:pStyle w:val="Sumrio1"/>
+            <w:tabs>
+              <w:tab w:val="right" w:leader="dot" w:pos="9330"/>
+            </w:tabs>
+            <w:rPr>
+              <w:rFonts w:asciiTheme="minorHAnsi" w:eastAsiaTheme="minorEastAsia" w:hAnsiTheme="minorHAnsi" w:cstheme="minorBidi"/>
+              <w:b w:val="0"/>
+              <w:bCs w:val="0"/>
+              <w:noProof/>
+              <w:sz w:val="22"/>
+              <w:szCs w:val="22"/>
+              <w:lang w:eastAsia="pt-BR"/>
+            </w:rPr>
+          </w:pPr>
+          <w:hyperlink w:anchor="_Toc56788135" w:history="1">
+            <w:r>
+              <w:rPr>
+                <w:rStyle w:val="Hyperlink"/>
+                <w:noProof/>
+                <w:spacing w:val="-1"/>
+                <w:lang w:val="pt-PT"/>
+              </w:rPr>
+              <w:t>6</w:t>
+            </w:r>
+            <w:r>
+              <w:rPr>
+                <w:rFonts w:asciiTheme="minorHAnsi" w:eastAsiaTheme="minorEastAsia" w:hAnsiTheme="minorHAnsi" w:cstheme="minorBidi"/>
+                <w:b w:val="0"/>
+                <w:bCs w:val="0"/>
+                <w:noProof/>
+                <w:sz w:val="22"/>
+                <w:szCs w:val="22"/>
+                <w:lang w:eastAsia="pt-BR"/>
+              </w:rPr>
+              <w:tab/>
+            </w:r>
+            <w:r>
+              <w:rPr>
+                <w:rStyle w:val="Hyperlink"/>
+                <w:noProof/>
+              </w:rPr>
+              <w:t>DESENHO ARQUITETURAL</w:t>
+            </w:r>
+            <w:r>
+              <w:rPr>
+                <w:noProof/>
+              </w:rPr>
+              <w:tab/>
+            </w:r>
+            <w:r>
+              <w:rPr>
+                <w:noProof/>
+              </w:rPr>
+              <w:fldChar w:fldCharType="begin"/>
+            </w:r>
+            <w:r>
+              <w:rPr>
+                <w:noProof/>
+              </w:rPr>
+              <w:instrText xml:space="preserve"> PAGEREF _Toc56788135 \h </w:instrText>
+            </w:r>
+            <w:r>
+              <w:rPr>
+                <w:noProof/>
+              </w:rPr>
+            </w:r>
+            <w:r>
+              <w:rPr>
+                <w:noProof/>
+              </w:rPr>
+              <w:fldChar w:fldCharType="separate"/>
+            </w:r>
+            <w:r>
+              <w:rPr>
+                <w:noProof/>
+              </w:rPr>
+              <w:t>7</w:t>
+            </w:r>
+            <w:r>
+              <w:rPr>
+                <w:noProof/>
+              </w:rPr>
+              <w:fldChar w:fldCharType="end"/>
+            </w:r>
+          </w:hyperlink>
+        </w:p>
+        <w:p>
+          <w:pPr>
+            <w:pStyle w:val="Sumrio1"/>
+            <w:tabs>
+              <w:tab w:val="right" w:leader="dot" w:pos="9330"/>
+            </w:tabs>
+            <w:rPr>
+              <w:rFonts w:asciiTheme="minorHAnsi" w:eastAsiaTheme="minorEastAsia" w:hAnsiTheme="minorHAnsi" w:cstheme="minorBidi"/>
+              <w:b w:val="0"/>
+              <w:bCs w:val="0"/>
+              <w:noProof/>
+              <w:sz w:val="22"/>
+              <w:szCs w:val="22"/>
+              <w:lang w:eastAsia="pt-BR"/>
+            </w:rPr>
+          </w:pPr>
+          <w:hyperlink w:anchor="_Toc56788136" w:history="1">
+            <w:r>
+              <w:rPr>
+                <w:rStyle w:val="Hyperlink"/>
+                <w:noProof/>
+                <w:spacing w:val="-1"/>
+                <w:lang w:val="pt-PT"/>
+              </w:rPr>
+              <w:t>7</w:t>
+            </w:r>
+            <w:r>
+              <w:rPr>
+                <w:rFonts w:asciiTheme="minorHAnsi" w:eastAsiaTheme="minorEastAsia" w:hAnsiTheme="minorHAnsi" w:cstheme="minorBidi"/>
+                <w:b w:val="0"/>
+                <w:bCs w:val="0"/>
+                <w:noProof/>
+                <w:sz w:val="22"/>
+                <w:szCs w:val="22"/>
+                <w:lang w:eastAsia="pt-BR"/>
+              </w:rPr>
+              <w:tab/>
+            </w:r>
+            <w:r>
+              <w:rPr>
+                <w:rStyle w:val="Hyperlink"/>
+                <w:noProof/>
+              </w:rPr>
+              <w:t>ANÁLISE DE RISCOS</w:t>
+            </w:r>
+            <w:r>
+              <w:rPr>
+                <w:noProof/>
+              </w:rPr>
+              <w:tab/>
+            </w:r>
+            <w:r>
+              <w:rPr>
+                <w:noProof/>
+              </w:rPr>
+              <w:fldChar w:fldCharType="begin"/>
+            </w:r>
+            <w:r>
+              <w:rPr>
+                <w:noProof/>
+              </w:rPr>
+              <w:instrText xml:space="preserve"> PAGEREF _Toc56788136 \h </w:instrText>
+            </w:r>
+            <w:r>
+              <w:rPr>
+                <w:noProof/>
+              </w:rPr>
+            </w:r>
+            <w:r>
+              <w:rPr>
+                <w:noProof/>
+              </w:rPr>
+              <w:fldChar w:fldCharType="separate"/>
+            </w:r>
+            <w:r>
+              <w:rPr>
+                <w:noProof/>
+              </w:rPr>
+              <w:t>8</w:t>
             </w:r>
             <w:r>
               <w:rPr>
@@ -2618,7 +3062,7 @@
               <w:lang w:eastAsia="pt-BR"/>
             </w:rPr>
           </w:pPr>
-          <w:hyperlink w:anchor="_Toc56619713" w:history="1">
+          <w:hyperlink w:anchor="_Toc56788137" w:history="1">
             <w:r>
               <w:rPr>
                 <w:rStyle w:val="Hyperlink"/>
@@ -2626,7 +3070,7 @@
                 <w:spacing w:val="-1"/>
                 <w:lang w:val="pt-PT"/>
               </w:rPr>
-              <w:t>4.2</w:t>
+              <w:t>7.1</w:t>
             </w:r>
             <w:r>
               <w:rPr>
@@ -2645,7 +3089,7 @@
                 <w:rStyle w:val="Hyperlink"/>
                 <w:noProof/>
               </w:rPr>
-              <w:t>Requisitos Gerais do Produto</w:t>
+              <w:t>Definições de Riscos</w:t>
             </w:r>
             <w:r>
               <w:rPr>
@@ -2663,451 +3107,7 @@
               <w:rPr>
                 <w:noProof/>
               </w:rPr>
-              <w:instrText xml:space="preserve"> PAGEREF _Toc56619713 \h </w:instrText>
-            </w:r>
-            <w:r>
-              <w:rPr>
-                <w:noProof/>
-              </w:rPr>
-            </w:r>
-            <w:r>
-              <w:rPr>
-                <w:noProof/>
-              </w:rPr>
-              <w:fldChar w:fldCharType="separate"/>
-            </w:r>
-            <w:r>
-              <w:rPr>
-                <w:noProof/>
-              </w:rPr>
-              <w:t>6</w:t>
-            </w:r>
-            <w:r>
-              <w:rPr>
-                <w:noProof/>
-              </w:rPr>
-              <w:fldChar w:fldCharType="end"/>
-            </w:r>
-          </w:hyperlink>
-        </w:p>
-        <w:p>
-          <w:pPr>
-            <w:pStyle w:val="Sumrio3"/>
-            <w:tabs>
-              <w:tab w:val="left" w:pos="1383"/>
-              <w:tab w:val="right" w:leader="dot" w:pos="9330"/>
-            </w:tabs>
-            <w:rPr>
-              <w:rFonts w:asciiTheme="minorHAnsi" w:eastAsiaTheme="minorEastAsia" w:hAnsiTheme="minorHAnsi" w:cstheme="minorBidi"/>
-              <w:noProof/>
-              <w:sz w:val="22"/>
-              <w:szCs w:val="22"/>
-              <w:lang w:eastAsia="pt-BR"/>
-            </w:rPr>
-          </w:pPr>
-          <w:hyperlink w:anchor="_Toc56619714" w:history="1">
-            <w:r>
-              <w:rPr>
-                <w:rStyle w:val="Hyperlink"/>
-                <w:rFonts w:eastAsia="Arial" w:cs="Arial"/>
-                <w:b/>
-                <w:bCs/>
-                <w:noProof/>
-                <w:spacing w:val="-1"/>
-                <w:lang w:val="pt-PT"/>
-              </w:rPr>
-              <w:t>4.2.1</w:t>
-            </w:r>
-            <w:r>
-              <w:rPr>
-                <w:rFonts w:asciiTheme="minorHAnsi" w:eastAsiaTheme="minorEastAsia" w:hAnsiTheme="minorHAnsi" w:cstheme="minorBidi"/>
-                <w:noProof/>
-                <w:sz w:val="22"/>
-                <w:szCs w:val="22"/>
-                <w:lang w:eastAsia="pt-BR"/>
-              </w:rPr>
-              <w:tab/>
-            </w:r>
-            <w:r>
-              <w:rPr>
-                <w:rStyle w:val="Hyperlink"/>
-                <w:b/>
-                <w:bCs/>
-                <w:noProof/>
-              </w:rPr>
-              <w:t>Refinamento de requisitos funcionais</w:t>
-            </w:r>
-            <w:r>
-              <w:rPr>
-                <w:noProof/>
-              </w:rPr>
-              <w:tab/>
-            </w:r>
-            <w:r>
-              <w:rPr>
-                <w:noProof/>
-              </w:rPr>
-              <w:fldChar w:fldCharType="begin"/>
-            </w:r>
-            <w:r>
-              <w:rPr>
-                <w:noProof/>
-              </w:rPr>
-              <w:instrText xml:space="preserve"> PAGEREF _Toc56619714 \h </w:instrText>
-            </w:r>
-            <w:r>
-              <w:rPr>
-                <w:noProof/>
-              </w:rPr>
-            </w:r>
-            <w:r>
-              <w:rPr>
-                <w:noProof/>
-              </w:rPr>
-              <w:fldChar w:fldCharType="separate"/>
-            </w:r>
-            <w:r>
-              <w:rPr>
-                <w:noProof/>
-              </w:rPr>
-              <w:t>6</w:t>
-            </w:r>
-            <w:r>
-              <w:rPr>
-                <w:noProof/>
-              </w:rPr>
-              <w:fldChar w:fldCharType="end"/>
-            </w:r>
-          </w:hyperlink>
-        </w:p>
-        <w:p>
-          <w:pPr>
-            <w:pStyle w:val="Sumrio3"/>
-            <w:tabs>
-              <w:tab w:val="left" w:pos="1383"/>
-              <w:tab w:val="right" w:leader="dot" w:pos="9330"/>
-            </w:tabs>
-            <w:rPr>
-              <w:rFonts w:asciiTheme="minorHAnsi" w:eastAsiaTheme="minorEastAsia" w:hAnsiTheme="minorHAnsi" w:cstheme="minorBidi"/>
-              <w:noProof/>
-              <w:sz w:val="22"/>
-              <w:szCs w:val="22"/>
-              <w:lang w:eastAsia="pt-BR"/>
-            </w:rPr>
-          </w:pPr>
-          <w:hyperlink w:anchor="_Toc56619715" w:history="1">
-            <w:r>
-              <w:rPr>
-                <w:rStyle w:val="Hyperlink"/>
-                <w:rFonts w:eastAsia="Arial" w:cs="Arial"/>
-                <w:b/>
-                <w:bCs/>
-                <w:noProof/>
-                <w:spacing w:val="-1"/>
-                <w:lang w:val="pt-PT"/>
-              </w:rPr>
-              <w:t>4.2.2</w:t>
-            </w:r>
-            <w:r>
-              <w:rPr>
-                <w:rFonts w:asciiTheme="minorHAnsi" w:eastAsiaTheme="minorEastAsia" w:hAnsiTheme="minorHAnsi" w:cstheme="minorBidi"/>
-                <w:noProof/>
-                <w:sz w:val="22"/>
-                <w:szCs w:val="22"/>
-                <w:lang w:eastAsia="pt-BR"/>
-              </w:rPr>
-              <w:tab/>
-            </w:r>
-            <w:r>
-              <w:rPr>
-                <w:rStyle w:val="Hyperlink"/>
-                <w:b/>
-                <w:bCs/>
-                <w:noProof/>
-              </w:rPr>
-              <w:t>Refinamento de requisitos não funcionais</w:t>
-            </w:r>
-            <w:r>
-              <w:rPr>
-                <w:noProof/>
-              </w:rPr>
-              <w:tab/>
-            </w:r>
-            <w:r>
-              <w:rPr>
-                <w:noProof/>
-              </w:rPr>
-              <w:fldChar w:fldCharType="begin"/>
-            </w:r>
-            <w:r>
-              <w:rPr>
-                <w:noProof/>
-              </w:rPr>
-              <w:instrText xml:space="preserve"> PAGEREF _Toc56619715 \h </w:instrText>
-            </w:r>
-            <w:r>
-              <w:rPr>
-                <w:noProof/>
-              </w:rPr>
-            </w:r>
-            <w:r>
-              <w:rPr>
-                <w:noProof/>
-              </w:rPr>
-              <w:fldChar w:fldCharType="separate"/>
-            </w:r>
-            <w:r>
-              <w:rPr>
-                <w:noProof/>
-              </w:rPr>
-              <w:t>7</w:t>
-            </w:r>
-            <w:r>
-              <w:rPr>
-                <w:noProof/>
-              </w:rPr>
-              <w:fldChar w:fldCharType="end"/>
-            </w:r>
-          </w:hyperlink>
-        </w:p>
-        <w:p>
-          <w:pPr>
-            <w:pStyle w:val="Sumrio1"/>
-            <w:tabs>
-              <w:tab w:val="right" w:leader="dot" w:pos="9330"/>
-            </w:tabs>
-            <w:rPr>
-              <w:rFonts w:asciiTheme="minorHAnsi" w:eastAsiaTheme="minorEastAsia" w:hAnsiTheme="minorHAnsi" w:cstheme="minorBidi"/>
-              <w:b w:val="0"/>
-              <w:bCs w:val="0"/>
-              <w:noProof/>
-              <w:sz w:val="22"/>
-              <w:szCs w:val="22"/>
-              <w:lang w:eastAsia="pt-BR"/>
-            </w:rPr>
-          </w:pPr>
-          <w:hyperlink w:anchor="_Toc56619716" w:history="1">
-            <w:r>
-              <w:rPr>
-                <w:rStyle w:val="Hyperlink"/>
-                <w:noProof/>
-                <w:spacing w:val="-1"/>
-                <w:lang w:val="pt-PT"/>
-              </w:rPr>
-              <w:t>5</w:t>
-            </w:r>
-            <w:r>
-              <w:rPr>
-                <w:rFonts w:asciiTheme="minorHAnsi" w:eastAsiaTheme="minorEastAsia" w:hAnsiTheme="minorHAnsi" w:cstheme="minorBidi"/>
-                <w:b w:val="0"/>
-                <w:bCs w:val="0"/>
-                <w:noProof/>
-                <w:sz w:val="22"/>
-                <w:szCs w:val="22"/>
-                <w:lang w:eastAsia="pt-BR"/>
-              </w:rPr>
-              <w:tab/>
-            </w:r>
-            <w:r>
-              <w:rPr>
-                <w:rStyle w:val="Hyperlink"/>
-                <w:noProof/>
-              </w:rPr>
-              <w:t>DIAGRAMA DE CASO DE USO</w:t>
-            </w:r>
-            <w:r>
-              <w:rPr>
-                <w:noProof/>
-              </w:rPr>
-              <w:tab/>
-            </w:r>
-            <w:r>
-              <w:rPr>
-                <w:noProof/>
-              </w:rPr>
-              <w:fldChar w:fldCharType="begin"/>
-            </w:r>
-            <w:r>
-              <w:rPr>
-                <w:noProof/>
-              </w:rPr>
-              <w:instrText xml:space="preserve"> PAGEREF _Toc56619716 \h </w:instrText>
-            </w:r>
-            <w:r>
-              <w:rPr>
-                <w:noProof/>
-              </w:rPr>
-            </w:r>
-            <w:r>
-              <w:rPr>
-                <w:noProof/>
-              </w:rPr>
-              <w:fldChar w:fldCharType="separate"/>
-            </w:r>
-            <w:r>
-              <w:rPr>
-                <w:noProof/>
-              </w:rPr>
-              <w:t>7</w:t>
-            </w:r>
-            <w:r>
-              <w:rPr>
-                <w:noProof/>
-              </w:rPr>
-              <w:fldChar w:fldCharType="end"/>
-            </w:r>
-          </w:hyperlink>
-        </w:p>
-        <w:p>
-          <w:pPr>
-            <w:pStyle w:val="Sumrio1"/>
-            <w:tabs>
-              <w:tab w:val="right" w:leader="dot" w:pos="9330"/>
-            </w:tabs>
-            <w:rPr>
-              <w:rFonts w:asciiTheme="minorHAnsi" w:eastAsiaTheme="minorEastAsia" w:hAnsiTheme="minorHAnsi" w:cstheme="minorBidi"/>
-              <w:b w:val="0"/>
-              <w:bCs w:val="0"/>
-              <w:noProof/>
-              <w:sz w:val="22"/>
-              <w:szCs w:val="22"/>
-              <w:lang w:eastAsia="pt-BR"/>
-            </w:rPr>
-          </w:pPr>
-          <w:hyperlink w:anchor="_Toc56619717" w:history="1">
-            <w:r>
-              <w:rPr>
-                <w:rStyle w:val="Hyperlink"/>
-                <w:noProof/>
-                <w:spacing w:val="-1"/>
-                <w:lang w:val="pt-PT"/>
-              </w:rPr>
-              <w:t>6</w:t>
-            </w:r>
-            <w:r>
-              <w:rPr>
-                <w:rFonts w:asciiTheme="minorHAnsi" w:eastAsiaTheme="minorEastAsia" w:hAnsiTheme="minorHAnsi" w:cstheme="minorBidi"/>
-                <w:b w:val="0"/>
-                <w:bCs w:val="0"/>
-                <w:noProof/>
-                <w:sz w:val="22"/>
-                <w:szCs w:val="22"/>
-                <w:lang w:eastAsia="pt-BR"/>
-              </w:rPr>
-              <w:tab/>
-            </w:r>
-            <w:r>
-              <w:rPr>
-                <w:rStyle w:val="Hyperlink"/>
-                <w:noProof/>
-              </w:rPr>
-              <w:t>DESENHO ARQUITETURAL</w:t>
-            </w:r>
-            <w:r>
-              <w:rPr>
-                <w:noProof/>
-              </w:rPr>
-              <w:tab/>
-            </w:r>
-            <w:r>
-              <w:rPr>
-                <w:noProof/>
-              </w:rPr>
-              <w:fldChar w:fldCharType="begin"/>
-            </w:r>
-            <w:r>
-              <w:rPr>
-                <w:noProof/>
-              </w:rPr>
-              <w:instrText xml:space="preserve"> PAGEREF _Toc56619717 \h </w:instrText>
-            </w:r>
-            <w:r>
-              <w:rPr>
-                <w:noProof/>
-              </w:rPr>
-            </w:r>
-            <w:r>
-              <w:rPr>
-                <w:noProof/>
-              </w:rPr>
-              <w:fldChar w:fldCharType="separate"/>
-            </w:r>
-            <w:r>
-              <w:rPr>
-                <w:noProof/>
-              </w:rPr>
-              <w:t>8</w:t>
-            </w:r>
-            <w:r>
-              <w:rPr>
-                <w:noProof/>
-              </w:rPr>
-              <w:fldChar w:fldCharType="end"/>
-            </w:r>
-          </w:hyperlink>
-        </w:p>
-        <w:p>
-          <w:pPr>
-            <w:pStyle w:val="Sumrio1"/>
-            <w:tabs>
-              <w:tab w:val="right" w:leader="dot" w:pos="9330"/>
-            </w:tabs>
-            <w:rPr>
-              <w:rFonts w:asciiTheme="minorHAnsi" w:eastAsiaTheme="minorEastAsia" w:hAnsiTheme="minorHAnsi" w:cstheme="minorBidi"/>
-              <w:b w:val="0"/>
-              <w:bCs w:val="0"/>
-              <w:noProof/>
-              <w:sz w:val="22"/>
-              <w:szCs w:val="22"/>
-              <w:lang w:eastAsia="pt-BR"/>
-            </w:rPr>
-          </w:pPr>
-          <w:hyperlink w:anchor="_Toc56619718" w:history="1">
-            <w:r>
-              <w:rPr>
-                <w:rStyle w:val="Hyperlink"/>
-                <w:noProof/>
-                <w:spacing w:val="-1"/>
-                <w:lang w:val="pt-PT"/>
-              </w:rPr>
-              <w:t>7</w:t>
-            </w:r>
-            <w:r>
-              <w:rPr>
-                <w:rFonts w:asciiTheme="minorHAnsi" w:eastAsiaTheme="minorEastAsia" w:hAnsiTheme="minorHAnsi" w:cstheme="minorBidi"/>
-                <w:b w:val="0"/>
-                <w:bCs w:val="0"/>
-                <w:noProof/>
-                <w:sz w:val="22"/>
-                <w:szCs w:val="22"/>
-                <w:lang w:eastAsia="pt-BR"/>
-              </w:rPr>
-              <w:tab/>
-            </w:r>
-            <w:r>
-              <w:rPr>
-                <w:rStyle w:val="Hyperlink"/>
-                <w:noProof/>
-              </w:rPr>
-              <w:t>ANÁLISE DE RISCOS</w:t>
-            </w:r>
-            <w:r>
-              <w:rPr>
-                <w:noProof/>
-              </w:rPr>
-              <w:tab/>
-            </w:r>
-            <w:r>
-              <w:rPr>
-                <w:noProof/>
-              </w:rPr>
-              <w:fldChar w:fldCharType="begin"/>
-            </w:r>
-            <w:r>
-              <w:rPr>
-                <w:noProof/>
-              </w:rPr>
-              <w:instrText xml:space="preserve"> PAGEREF _Toc56619718 \h </w:instrText>
+              <w:instrText xml:space="preserve"> PAGEREF _Toc56788137 \h </w:instrText>
             </w:r>
             <w:r>
               <w:rPr>
@@ -3151,7 +3151,7 @@
               <w:lang w:eastAsia="pt-BR"/>
             </w:rPr>
           </w:pPr>
-          <w:hyperlink w:anchor="_Toc56619719" w:history="1">
+          <w:hyperlink w:anchor="_Toc56788138" w:history="1">
             <w:r>
               <w:rPr>
                 <w:rStyle w:val="Hyperlink"/>
@@ -3159,7 +3159,7 @@
                 <w:spacing w:val="-1"/>
                 <w:lang w:val="pt-PT"/>
               </w:rPr>
-              <w:t>7.1</w:t>
+              <w:t>7.2</w:t>
             </w:r>
             <w:r>
               <w:rPr>
@@ -3178,7 +3178,7 @@
                 <w:rStyle w:val="Hyperlink"/>
                 <w:noProof/>
               </w:rPr>
-              <w:t>Definições de Riscos</w:t>
+              <w:t>Possíveis Soluções</w:t>
             </w:r>
             <w:r>
               <w:rPr>
@@ -3196,96 +3196,7 @@
               <w:rPr>
                 <w:noProof/>
               </w:rPr>
-              <w:instrText xml:space="preserve"> PAGEREF _Toc56619719 \h </w:instrText>
-            </w:r>
-            <w:r>
-              <w:rPr>
-                <w:noProof/>
-              </w:rPr>
-            </w:r>
-            <w:r>
-              <w:rPr>
-                <w:noProof/>
-              </w:rPr>
-              <w:fldChar w:fldCharType="separate"/>
-            </w:r>
-            <w:r>
-              <w:rPr>
-                <w:noProof/>
-              </w:rPr>
-              <w:t>8</w:t>
-            </w:r>
-            <w:r>
-              <w:rPr>
-                <w:noProof/>
-              </w:rPr>
-              <w:fldChar w:fldCharType="end"/>
-            </w:r>
-          </w:hyperlink>
-        </w:p>
-        <w:p>
-          <w:pPr>
-            <w:pStyle w:val="Sumrio2"/>
-            <w:tabs>
-              <w:tab w:val="left" w:pos="1383"/>
-              <w:tab w:val="right" w:leader="dot" w:pos="9330"/>
-            </w:tabs>
-            <w:rPr>
-              <w:rFonts w:asciiTheme="minorHAnsi" w:eastAsiaTheme="minorEastAsia" w:hAnsiTheme="minorHAnsi" w:cstheme="minorBidi"/>
-              <w:b w:val="0"/>
-              <w:bCs w:val="0"/>
-              <w:noProof/>
-              <w:sz w:val="22"/>
-              <w:szCs w:val="22"/>
-              <w:lang w:eastAsia="pt-BR"/>
-            </w:rPr>
-          </w:pPr>
-          <w:hyperlink w:anchor="_Toc56619720" w:history="1">
-            <w:r>
-              <w:rPr>
-                <w:rStyle w:val="Hyperlink"/>
-                <w:noProof/>
-                <w:spacing w:val="-1"/>
-                <w:lang w:val="pt-PT"/>
-              </w:rPr>
-              <w:t>7.2</w:t>
-            </w:r>
-            <w:r>
-              <w:rPr>
-                <w:rFonts w:asciiTheme="minorHAnsi" w:eastAsiaTheme="minorEastAsia" w:hAnsiTheme="minorHAnsi" w:cstheme="minorBidi"/>
-                <w:b w:val="0"/>
-                <w:bCs w:val="0"/>
-                <w:noProof/>
-                <w:sz w:val="22"/>
-                <w:szCs w:val="22"/>
-                <w:lang w:eastAsia="pt-BR"/>
-              </w:rPr>
-              <w:tab/>
-            </w:r>
-            <w:r>
-              <w:rPr>
-                <w:rStyle w:val="Hyperlink"/>
-                <w:noProof/>
-              </w:rPr>
-              <w:t>Possíveis Soluções</w:t>
-            </w:r>
-            <w:r>
-              <w:rPr>
-                <w:noProof/>
-              </w:rPr>
-              <w:tab/>
-            </w:r>
-            <w:r>
-              <w:rPr>
-                <w:noProof/>
-              </w:rPr>
-              <w:fldChar w:fldCharType="begin"/>
-            </w:r>
-            <w:r>
-              <w:rPr>
-                <w:noProof/>
-              </w:rPr>
-              <w:instrText xml:space="preserve"> PAGEREF _Toc56619720 \h </w:instrText>
+              <w:instrText xml:space="preserve"> PAGEREF _Toc56788138 \h </w:instrText>
             </w:r>
             <w:r>
               <w:rPr>
@@ -3328,7 +3239,7 @@
               <w:lang w:eastAsia="pt-BR"/>
             </w:rPr>
           </w:pPr>
-          <w:hyperlink w:anchor="_Toc56619721" w:history="1">
+          <w:hyperlink w:anchor="_Toc56788139" w:history="1">
             <w:r>
               <w:rPr>
                 <w:rStyle w:val="Hyperlink"/>
@@ -3373,7 +3284,7 @@
               <w:rPr>
                 <w:noProof/>
               </w:rPr>
-              <w:instrText xml:space="preserve"> PAGEREF _Toc56619721 \h </w:instrText>
+              <w:instrText xml:space="preserve"> PAGEREF _Toc56788139 \h </w:instrText>
             </w:r>
             <w:r>
               <w:rPr>
@@ -3390,7 +3301,7 @@
               <w:rPr>
                 <w:noProof/>
               </w:rPr>
-              <w:t>9</w:t>
+              <w:t>8</w:t>
             </w:r>
             <w:r>
               <w:rPr>
@@ -3416,7 +3327,7 @@
               <w:lang w:eastAsia="pt-BR"/>
             </w:rPr>
           </w:pPr>
-          <w:hyperlink w:anchor="_Toc56619722" w:history="1">
+          <w:hyperlink w:anchor="_Toc56788140" w:history="1">
             <w:r>
               <w:rPr>
                 <w:rStyle w:val="Hyperlink"/>
@@ -3461,7 +3372,7 @@
               <w:rPr>
                 <w:noProof/>
               </w:rPr>
-              <w:instrText xml:space="preserve"> PAGEREF _Toc56619722 \h </w:instrText>
+              <w:instrText xml:space="preserve"> PAGEREF _Toc56788140 \h </w:instrText>
             </w:r>
             <w:r>
               <w:rPr>
@@ -3505,7 +3416,7 @@
               <w:lang w:eastAsia="pt-BR"/>
             </w:rPr>
           </w:pPr>
-          <w:hyperlink w:anchor="_Toc56619723" w:history="1">
+          <w:hyperlink w:anchor="_Toc56788141" w:history="1">
             <w:r>
               <w:rPr>
                 <w:rStyle w:val="Hyperlink"/>
@@ -3550,7 +3461,7 @@
               <w:rPr>
                 <w:noProof/>
               </w:rPr>
-              <w:instrText xml:space="preserve"> PAGEREF _Toc56619723 \h </w:instrText>
+              <w:instrText xml:space="preserve"> PAGEREF _Toc56788141 \h </w:instrText>
             </w:r>
             <w:r>
               <w:rPr>
@@ -3594,7 +3505,7 @@
               <w:lang w:eastAsia="pt-BR"/>
             </w:rPr>
           </w:pPr>
-          <w:hyperlink w:anchor="_Toc56619724" w:history="1">
+          <w:hyperlink w:anchor="_Toc56788142" w:history="1">
             <w:r>
               <w:rPr>
                 <w:rStyle w:val="Hyperlink"/>
@@ -3639,7 +3550,7 @@
               <w:rPr>
                 <w:noProof/>
               </w:rPr>
-              <w:instrText xml:space="preserve"> PAGEREF _Toc56619724 \h </w:instrText>
+              <w:instrText xml:space="preserve"> PAGEREF _Toc56788142 \h </w:instrText>
             </w:r>
             <w:r>
               <w:rPr>
@@ -3762,7 +3673,7 @@
         </w:rPr>
       </w:pPr>
       <w:bookmarkStart w:id="1" w:name="_TOC_250015"/>
-      <w:bookmarkStart w:id="2" w:name="_Toc56619703"/>
+      <w:bookmarkStart w:id="2" w:name="_Toc56788122"/>
       <w:bookmarkEnd w:id="1"/>
       <w:r>
         <w:rPr>
@@ -3790,7 +3701,7 @@
         </w:rPr>
       </w:pPr>
       <w:bookmarkStart w:id="3" w:name="_TOC_250014"/>
-      <w:bookmarkStart w:id="4" w:name="_Toc56619704"/>
+      <w:bookmarkStart w:id="4" w:name="_Toc56788123"/>
       <w:bookmarkEnd w:id="3"/>
       <w:r>
         <w:rPr>
@@ -3842,7 +3753,7 @@
           <w:rFonts w:ascii="Times New Roman" w:hAnsi="Times New Roman" w:cs="Times New Roman"/>
         </w:rPr>
       </w:pPr>
-      <w:bookmarkStart w:id="6" w:name="_Toc56619705"/>
+      <w:bookmarkStart w:id="6" w:name="_Toc56788124"/>
       <w:r>
         <w:rPr>
           <w:rFonts w:ascii="Times New Roman" w:hAnsi="Times New Roman" w:cs="Times New Roman"/>
@@ -3891,7 +3802,7 @@
           <w:rFonts w:ascii="Times New Roman" w:hAnsi="Times New Roman" w:cs="Times New Roman"/>
         </w:rPr>
       </w:pPr>
-      <w:bookmarkStart w:id="7" w:name="_Toc56619706"/>
+      <w:bookmarkStart w:id="7" w:name="_Toc56788125"/>
       <w:r>
         <w:rPr>
           <w:rFonts w:ascii="Times New Roman" w:hAnsi="Times New Roman" w:cs="Times New Roman"/>
@@ -3924,62 +3835,12 @@
     </w:p>
     <w:p>
       <w:pPr>
-        <w:pStyle w:val="Ttulo2"/>
-        <w:numPr>
-          <w:ilvl w:val="1"/>
-          <w:numId w:val="2"/>
-        </w:numPr>
-        <w:tabs>
-          <w:tab w:val="left" w:pos="1311"/>
-        </w:tabs>
-        <w:spacing w:before="230" w:line="360" w:lineRule="auto"/>
-        <w:ind w:left="1310" w:hanging="469"/>
-        <w:rPr>
-          <w:rFonts w:ascii="Times New Roman" w:hAnsi="Times New Roman" w:cs="Times New Roman"/>
-        </w:rPr>
-      </w:pPr>
-      <w:bookmarkStart w:id="8" w:name="_Toc56619707"/>
-      <w:r>
-        <w:rPr>
-          <w:rFonts w:ascii="Times New Roman" w:hAnsi="Times New Roman" w:cs="Times New Roman"/>
-        </w:rPr>
-        <w:t>Refer</w:t>
-      </w:r>
-      <w:r>
-        <w:rPr>
-          <w:rFonts w:ascii="Times New Roman" w:hAnsi="Times New Roman" w:cs="Times New Roman"/>
-        </w:rPr>
-        <w:t>ê</w:t>
-      </w:r>
-      <w:r>
-        <w:rPr>
-          <w:rFonts w:ascii="Times New Roman" w:hAnsi="Times New Roman" w:cs="Times New Roman"/>
-        </w:rPr>
-        <w:t>ncias</w:t>
-      </w:r>
-      <w:bookmarkEnd w:id="8"/>
-      <w:r>
-        <w:rPr>
-          <w:rFonts w:ascii="Times New Roman" w:hAnsi="Times New Roman" w:cs="Times New Roman"/>
-        </w:rPr>
-        <w:t xml:space="preserve"> </w:t>
-      </w:r>
-    </w:p>
-    <w:p>
-      <w:pPr>
         <w:pStyle w:val="Corpodetexto"/>
         <w:spacing w:before="136" w:line="360" w:lineRule="auto"/>
-        <w:jc w:val="both"/>
-        <w:rPr>
-          <w:rFonts w:ascii="Times New Roman" w:hAnsi="Times New Roman" w:cs="Times New Roman"/>
-        </w:rPr>
-      </w:pPr>
-      <w:r>
-        <w:rPr>
-          <w:rFonts w:ascii="Times New Roman" w:hAnsi="Times New Roman" w:cs="Times New Roman"/>
-        </w:rPr>
-        <w:t>Não se aplica.</w:t>
-      </w:r>
+        <w:rPr>
+          <w:rFonts w:ascii="Times New Roman" w:hAnsi="Times New Roman" w:cs="Times New Roman"/>
+        </w:rPr>
+      </w:pPr>
     </w:p>
     <w:p>
       <w:pPr>
@@ -4053,16 +3914,17 @@
           <w:lang w:eastAsia="pt-BR"/>
         </w:rPr>
       </w:pPr>
-      <w:bookmarkStart w:id="9" w:name="_Toc56619708"/>
+      <w:bookmarkStart w:id="8" w:name="_Toc56788126"/>
       <w:r>
         <w:rPr>
           <w:rFonts w:ascii="Times New Roman" w:hAnsi="Times New Roman" w:cs="Times New Roman"/>
           <w:sz w:val="32"/>
           <w:szCs w:val="32"/>
         </w:rPr>
+        <w:lastRenderedPageBreak/>
         <w:t>POSICIONAMENTO</w:t>
       </w:r>
-      <w:bookmarkEnd w:id="9"/>
+      <w:bookmarkEnd w:id="8"/>
       <w:r>
         <w:rPr>
           <w:rFonts w:ascii="Times New Roman" w:hAnsi="Times New Roman" w:cs="Times New Roman"/>
@@ -4086,14 +3948,14 @@
           <w:lang w:eastAsia="pt-BR"/>
         </w:rPr>
       </w:pPr>
-      <w:bookmarkStart w:id="10" w:name="_Toc56619709"/>
+      <w:bookmarkStart w:id="9" w:name="_Toc56788127"/>
       <w:r>
         <w:rPr>
           <w:rFonts w:ascii="Times New Roman" w:hAnsi="Times New Roman" w:cs="Times New Roman"/>
         </w:rPr>
         <w:t>Descrição do Problema</w:t>
       </w:r>
-      <w:bookmarkEnd w:id="10"/>
+      <w:bookmarkEnd w:id="9"/>
       <w:r>
         <w:rPr>
           <w:rFonts w:ascii="Times New Roman" w:hAnsi="Times New Roman" w:cs="Times New Roman"/>
@@ -4458,7 +4320,7 @@
         </w:rPr>
         <w:t xml:space="preserve"> </w:t>
       </w:r>
-      <w:bookmarkStart w:id="11" w:name="_Toc56619710"/>
+      <w:bookmarkStart w:id="10" w:name="_Toc56788128"/>
       <w:r>
         <w:rPr>
           <w:rFonts w:ascii="Times New Roman" w:hAnsi="Times New Roman" w:cs="Times New Roman"/>
@@ -4467,7 +4329,7 @@
         </w:rPr>
         <w:t>RESUMO DOS USUÁRIOS</w:t>
       </w:r>
-      <w:bookmarkEnd w:id="11"/>
+      <w:bookmarkEnd w:id="10"/>
     </w:p>
     <w:tbl>
       <w:tblPr>
@@ -4814,6 +4676,9 @@
     <w:p/>
     <w:p/>
     <w:p/>
+    <w:p/>
+    <w:p/>
+    <w:p/>
     <w:p>
       <w:pPr>
         <w:pStyle w:val="Ttulo1"/>
@@ -4821,7 +4686,6 @@
           <w:ilvl w:val="0"/>
           <w:numId w:val="2"/>
         </w:numPr>
-        <w:spacing w:line="276" w:lineRule="auto"/>
         <w:jc w:val="left"/>
         <w:rPr>
           <w:rFonts w:ascii="Times New Roman" w:hAnsi="Times New Roman" w:cs="Times New Roman"/>
@@ -4829,7 +4693,7 @@
           <w:szCs w:val="32"/>
         </w:rPr>
       </w:pPr>
-      <w:bookmarkStart w:id="12" w:name="_Toc56619711"/>
+      <w:bookmarkStart w:id="11" w:name="_Toc56788129"/>
       <w:r>
         <w:rPr>
           <w:rFonts w:ascii="Times New Roman" w:hAnsi="Times New Roman" w:cs="Times New Roman"/>
@@ -4838,7 +4702,7 @@
         </w:rPr>
         <w:t>VISÃO GERAL DO PRODUTO</w:t>
       </w:r>
-      <w:bookmarkEnd w:id="12"/>
+      <w:bookmarkEnd w:id="11"/>
     </w:p>
     <w:p>
       <w:pPr>
@@ -4847,12 +4711,11 @@
           <w:ilvl w:val="1"/>
           <w:numId w:val="2"/>
         </w:numPr>
-        <w:spacing w:line="276" w:lineRule="auto"/>
-        <w:rPr>
-          <w:rFonts w:ascii="Times New Roman" w:hAnsi="Times New Roman" w:cs="Times New Roman"/>
-        </w:rPr>
-      </w:pPr>
-      <w:bookmarkStart w:id="13" w:name="_Toc56619712"/>
+        <w:rPr>
+          <w:rFonts w:ascii="Times New Roman" w:hAnsi="Times New Roman" w:cs="Times New Roman"/>
+        </w:rPr>
+      </w:pPr>
+      <w:bookmarkStart w:id="12" w:name="_Toc56788130"/>
       <w:r>
         <w:rPr>
           <w:rFonts w:ascii="Times New Roman" w:hAnsi="Times New Roman" w:cs="Times New Roman"/>
@@ -4865,7 +4728,7 @@
         </w:rPr>
         <w:t xml:space="preserve"> do Produto</w:t>
       </w:r>
-      <w:bookmarkEnd w:id="13"/>
+      <w:bookmarkEnd w:id="12"/>
     </w:p>
     <w:p>
       <w:pPr>
@@ -4893,19 +4756,19 @@
           <w:ilvl w:val="1"/>
           <w:numId w:val="2"/>
         </w:numPr>
-        <w:spacing w:line="360" w:lineRule="auto"/>
-        <w:rPr>
-          <w:rFonts w:ascii="Times New Roman" w:hAnsi="Times New Roman" w:cs="Times New Roman"/>
-        </w:rPr>
-      </w:pPr>
-      <w:bookmarkStart w:id="14" w:name="_Toc56619713"/>
+        <w:spacing w:before="0" w:line="276" w:lineRule="auto"/>
+        <w:rPr>
+          <w:rFonts w:ascii="Times New Roman" w:hAnsi="Times New Roman" w:cs="Times New Roman"/>
+        </w:rPr>
+      </w:pPr>
+      <w:bookmarkStart w:id="13" w:name="_Toc56788131"/>
       <w:r>
         <w:rPr>
           <w:rFonts w:ascii="Times New Roman" w:hAnsi="Times New Roman" w:cs="Times New Roman"/>
         </w:rPr>
         <w:t>Requisitos Gerais do Produto</w:t>
       </w:r>
-      <w:bookmarkEnd w:id="14"/>
+      <w:bookmarkEnd w:id="13"/>
     </w:p>
     <w:p>
       <w:pPr>
@@ -4924,7 +4787,7 @@
           <w:szCs w:val="28"/>
         </w:rPr>
       </w:pPr>
-      <w:bookmarkStart w:id="15" w:name="_Toc56619714"/>
+      <w:bookmarkStart w:id="14" w:name="_Toc56788132"/>
       <w:r>
         <w:rPr>
           <w:rFonts w:ascii="Times New Roman" w:hAnsi="Times New Roman" w:cs="Times New Roman"/>
@@ -4936,7 +4799,7 @@
         </w:rPr>
         <w:t>Refinamento de requisitos funcionais</w:t>
       </w:r>
-      <w:bookmarkEnd w:id="15"/>
+      <w:bookmarkEnd w:id="14"/>
     </w:p>
     <w:tbl>
       <w:tblPr>
@@ -4985,8 +4848,8 @@
                 <w:rFonts w:ascii="Times New Roman" w:hAnsi="Times New Roman" w:cs="Times New Roman"/>
                 <w:b/>
                 <w:bCs/>
-                <w:sz w:val="28"/>
-                <w:szCs w:val="28"/>
+                <w:sz w:val="24"/>
+                <w:szCs w:val="24"/>
               </w:rPr>
               <w:t>Requisitos</w:t>
             </w:r>
@@ -5021,8 +4884,8 @@
                 <w:rFonts w:ascii="Times New Roman" w:hAnsi="Times New Roman" w:cs="Times New Roman"/>
                 <w:b/>
                 <w:bCs/>
-                <w:sz w:val="28"/>
-                <w:szCs w:val="28"/>
+                <w:sz w:val="24"/>
+                <w:szCs w:val="24"/>
               </w:rPr>
               <w:t>Detalhamento</w:t>
             </w:r>
@@ -6085,103 +5948,6 @@
           </w:p>
         </w:tc>
       </w:tr>
-      <w:tr>
-        <w:tc>
-          <w:tcPr>
-            <w:tcW w:w="954" w:type="dxa"/>
-            <w:tcBorders>
-              <w:left w:val="single" w:sz="2" w:space="0" w:color="000000"/>
-              <w:bottom w:val="single" w:sz="2" w:space="0" w:color="000000"/>
-            </w:tcBorders>
-            <w:shd w:val="clear" w:color="auto" w:fill="7F7F7F" w:themeFill="text1" w:themeFillTint="80"/>
-            <w:vAlign w:val="center"/>
-          </w:tcPr>
-          <w:p>
-            <w:pPr>
-              <w:pStyle w:val="Contedodatabela"/>
-              <w:jc w:val="center"/>
-              <w:rPr>
-                <w:rFonts w:ascii="Times New Roman" w:hAnsi="Times New Roman" w:cs="Times New Roman"/>
-                <w:b/>
-                <w:bCs/>
-                <w:sz w:val="24"/>
-                <w:szCs w:val="24"/>
-              </w:rPr>
-            </w:pPr>
-            <w:r>
-              <w:rPr>
-                <w:rFonts w:ascii="Times New Roman" w:hAnsi="Times New Roman" w:cs="Times New Roman"/>
-                <w:b/>
-                <w:bCs/>
-                <w:sz w:val="24"/>
-                <w:szCs w:val="24"/>
-              </w:rPr>
-              <w:lastRenderedPageBreak/>
-              <w:t>RF012</w:t>
-            </w:r>
-          </w:p>
-        </w:tc>
-        <w:tc>
-          <w:tcPr>
-            <w:tcW w:w="4203" w:type="dxa"/>
-            <w:tcBorders>
-              <w:left w:val="single" w:sz="2" w:space="0" w:color="000000"/>
-              <w:bottom w:val="single" w:sz="2" w:space="0" w:color="000000"/>
-            </w:tcBorders>
-            <w:vAlign w:val="center"/>
-          </w:tcPr>
-          <w:p>
-            <w:pPr>
-              <w:pStyle w:val="Contedodatabela"/>
-              <w:jc w:val="center"/>
-              <w:rPr>
-                <w:rFonts w:ascii="Times New Roman" w:hAnsi="Times New Roman" w:cs="Times New Roman"/>
-                <w:sz w:val="24"/>
-                <w:szCs w:val="24"/>
-              </w:rPr>
-            </w:pPr>
-            <w:r>
-              <w:rPr>
-                <w:rFonts w:ascii="Times New Roman" w:hAnsi="Times New Roman" w:cs="Times New Roman"/>
-                <w:sz w:val="24"/>
-                <w:szCs w:val="24"/>
-              </w:rPr>
-              <w:t>Verificar horário de menor Fluxo</w:t>
-            </w:r>
-          </w:p>
-        </w:tc>
-        <w:tc>
-          <w:tcPr>
-            <w:tcW w:w="4183" w:type="dxa"/>
-            <w:tcBorders>
-              <w:left w:val="single" w:sz="2" w:space="0" w:color="000000"/>
-              <w:bottom w:val="single" w:sz="2" w:space="0" w:color="000000"/>
-              <w:right w:val="single" w:sz="2" w:space="0" w:color="000000"/>
-            </w:tcBorders>
-            <w:vAlign w:val="center"/>
-          </w:tcPr>
-          <w:p>
-            <w:pPr>
-              <w:pStyle w:val="Contedodatabela"/>
-              <w:spacing w:line="276" w:lineRule="auto"/>
-              <w:jc w:val="both"/>
-              <w:rPr>
-                <w:rFonts w:ascii="Times New Roman" w:hAnsi="Times New Roman" w:cs="Times New Roman"/>
-                <w:sz w:val="24"/>
-                <w:szCs w:val="24"/>
-              </w:rPr>
-            </w:pPr>
-            <w:r>
-              <w:rPr>
-                <w:rFonts w:ascii="Times New Roman" w:hAnsi="Times New Roman" w:cs="Times New Roman"/>
-                <w:sz w:val="24"/>
-                <w:szCs w:val="24"/>
-              </w:rPr>
-              <w:t>Permitir que o sistema liste o fluxo de menor movimento nos restaurantes.</w:t>
-            </w:r>
-          </w:p>
-        </w:tc>
-      </w:tr>
     </w:tbl>
     <w:p>
       <w:pPr>
@@ -6200,7 +5966,7 @@
           <w:szCs w:val="28"/>
         </w:rPr>
       </w:pPr>
-      <w:bookmarkStart w:id="16" w:name="_Toc56619715"/>
+      <w:bookmarkStart w:id="15" w:name="_Toc56788133"/>
       <w:r>
         <w:rPr>
           <w:rFonts w:ascii="Times New Roman" w:hAnsi="Times New Roman" w:cs="Times New Roman"/>
@@ -6210,9 +5976,10 @@
           <w:sz w:val="28"/>
           <w:szCs w:val="28"/>
         </w:rPr>
+        <w:lastRenderedPageBreak/>
         <w:t>Refinamento de requisitos não funcionais</w:t>
       </w:r>
-      <w:bookmarkEnd w:id="16"/>
+      <w:bookmarkEnd w:id="15"/>
     </w:p>
     <w:tbl>
       <w:tblPr>
@@ -6646,7 +6413,7 @@
           <w:szCs w:val="32"/>
         </w:rPr>
       </w:pPr>
-      <w:bookmarkStart w:id="17" w:name="_Toc56619716"/>
+      <w:bookmarkStart w:id="16" w:name="_Toc56788134"/>
       <w:r>
         <w:rPr>
           <w:noProof/>
@@ -6675,8 +6442,9 @@
                       <w:szCs w:val="28"/>
                     </w:rPr>
                   </w:pPr>
-                  <w:bookmarkStart w:id="18" w:name="_Ref55111935"/>
-                  <w:bookmarkStart w:id="19" w:name="_Toc55053507"/>
+                  <w:bookmarkStart w:id="17" w:name="_Ref55111935"/>
+                  <w:bookmarkStart w:id="18" w:name="_Toc55053507"/>
+                  <w:bookmarkStart w:id="19" w:name="_Toc56788059"/>
                   <w:r>
                     <w:rPr>
                       <w:rFonts w:ascii="Times New Roman" w:hAnsi="Times New Roman" w:cs="Times New Roman"/>
@@ -6734,6 +6502,7 @@
                     </w:rPr>
                     <w:t xml:space="preserve"> Diagrama de Caso de Uso</w:t>
                   </w:r>
+                  <w:bookmarkEnd w:id="17"/>
                   <w:bookmarkEnd w:id="18"/>
                   <w:bookmarkEnd w:id="19"/>
                 </w:p>
@@ -6818,7 +6587,7 @@
         </w:rPr>
         <w:t>DIAGRAMA DE CASO DE USO</w:t>
       </w:r>
-      <w:bookmarkEnd w:id="17"/>
+      <w:bookmarkEnd w:id="16"/>
     </w:p>
     <w:p/>
     <w:p>
@@ -6854,6 +6623,15 @@
     <w:p>
       <w:pPr>
         <w:pStyle w:val="PargrafodaLista"/>
+        <w:rPr>
+          <w:rFonts w:ascii="Times New Roman" w:hAnsi="Times New Roman" w:cs="Times New Roman"/>
+          <w:sz w:val="32"/>
+          <w:szCs w:val="32"/>
+        </w:rPr>
+      </w:pPr>
+    </w:p>
+    <w:p>
+      <w:pPr>
         <w:rPr>
           <w:rFonts w:ascii="Times New Roman" w:hAnsi="Times New Roman" w:cs="Times New Roman"/>
           <w:sz w:val="32"/>
@@ -6876,13 +6654,14 @@
           <w:szCs w:val="32"/>
         </w:rPr>
       </w:pPr>
-      <w:bookmarkStart w:id="20" w:name="_Toc56619717"/>
+      <w:bookmarkStart w:id="20" w:name="_Toc56788135"/>
       <w:r>
         <w:rPr>
           <w:rFonts w:ascii="Times New Roman" w:hAnsi="Times New Roman" w:cs="Times New Roman"/>
           <w:sz w:val="32"/>
           <w:szCs w:val="32"/>
         </w:rPr>
+        <w:lastRenderedPageBreak/>
         <w:t>DESENHO ARQUITETURAL</w:t>
       </w:r>
       <w:bookmarkEnd w:id="20"/>
@@ -6915,7 +6694,7 @@
           <w:sz w:val="24"/>
           <w:szCs w:val="24"/>
         </w:rPr>
-        <w:t xml:space="preserve">ver </w:t>
+        <w:t>ver</w:t>
       </w:r>
       <w:r>
         <w:rPr>
@@ -6923,7 +6702,7 @@
           <w:sz w:val="24"/>
           <w:szCs w:val="24"/>
         </w:rPr>
-        <w:fldChar w:fldCharType="begin"/>
+        <w:t xml:space="preserve"> </w:t>
       </w:r>
       <w:r>
         <w:rPr>
@@ -6931,7 +6710,7 @@
           <w:sz w:val="24"/>
           <w:szCs w:val="24"/>
         </w:rPr>
-        <w:instrText xml:space="preserve"> REF _Ref55111956 \h </w:instrText>
+        <w:t>f</w:t>
       </w:r>
       <w:r>
         <w:rPr>
@@ -6939,34 +6718,7 @@
           <w:sz w:val="24"/>
           <w:szCs w:val="24"/>
         </w:rPr>
-        <w:instrText xml:space="preserve"> \* MERGEFORMAT </w:instrText>
-      </w:r>
-      <w:r>
-        <w:rPr>
-          <w:rFonts w:ascii="Times New Roman" w:hAnsi="Times New Roman" w:cs="Times New Roman"/>
-          <w:sz w:val="24"/>
-          <w:szCs w:val="24"/>
-        </w:rPr>
-        <w:fldChar w:fldCharType="separate"/>
-      </w:r>
-      <w:r>
-        <w:rPr>
-          <w:rFonts w:ascii="Times New Roman" w:hAnsi="Times New Roman" w:cs="Times New Roman"/>
-          <w:b/>
-          <w:bCs/>
-          <w:sz w:val="24"/>
-          <w:szCs w:val="24"/>
-          <w:lang w:val="pt-BR"/>
-        </w:rPr>
-        <w:t>Erro! Fonte de referência não encontrada.</w:t>
-      </w:r>
-      <w:r>
-        <w:rPr>
-          <w:rFonts w:ascii="Times New Roman" w:hAnsi="Times New Roman" w:cs="Times New Roman"/>
-          <w:sz w:val="24"/>
-          <w:szCs w:val="24"/>
-        </w:rPr>
-        <w:fldChar w:fldCharType="end"/>
+        <w:t>igura 2</w:t>
       </w:r>
       <w:r>
         <w:rPr>
@@ -7007,18 +6759,17 @@
         <w:pStyle w:val="SemEspaamento"/>
         <w:keepNext/>
         <w:ind w:firstLine="433"/>
-        <w:jc w:val="both"/>
+        <w:jc w:val="center"/>
       </w:pPr>
       <w:r>
         <w:rPr>
           <w:noProof/>
-          <w:lang w:val="pt-BR"/>
         </w:rPr>
         <w:drawing>
-          <wp:inline distT="0" distB="0" distL="0" distR="0" wp14:anchorId="0694144A" wp14:editId="676BDF24">
-            <wp:extent cx="5930900" cy="3000375"/>
+          <wp:inline distT="0" distB="0" distL="0" distR="0" wp14:anchorId="34241E44" wp14:editId="0D612F81">
+            <wp:extent cx="5930900" cy="3230245"/>
             <wp:effectExtent l="0" t="0" r="0" b="0"/>
-            <wp:docPr id="17" name="Imagem 17" descr="Diagrama&#10;&#10;Descrição gerada automaticamente"/>
+            <wp:docPr id="8" name="Imagem 8" descr="Interface gráfica do usuário, Diagrama&#10;&#10;Descrição gerada automaticamente"/>
             <wp:cNvGraphicFramePr>
               <a:graphicFrameLocks xmlns:a="http://schemas.openxmlformats.org/drawingml/2006/main" noChangeAspect="1"/>
             </wp:cNvGraphicFramePr>
@@ -7026,7 +6777,7 @@
               <a:graphicData uri="http://schemas.openxmlformats.org/drawingml/2006/picture">
                 <pic:pic xmlns:pic="http://schemas.openxmlformats.org/drawingml/2006/picture">
                   <pic:nvPicPr>
-                    <pic:cNvPr id="17" name="Imagem 17" descr="Diagrama&#10;&#10;Descrição gerada automaticamente"/>
+                    <pic:cNvPr id="8" name="Imagem 8" descr="Interface gráfica do usuário, Diagrama&#10;&#10;Descrição gerada automaticamente"/>
                     <pic:cNvPicPr/>
                   </pic:nvPicPr>
                   <pic:blipFill>
@@ -7044,7 +6795,7 @@
                   <pic:spPr>
                     <a:xfrm>
                       <a:off x="0" y="0"/>
-                      <a:ext cx="5930900" cy="3000375"/>
+                      <a:ext cx="5930900" cy="3230245"/>
                     </a:xfrm>
                     <a:prstGeom prst="rect">
                       <a:avLst/>
@@ -7141,7 +6892,7 @@
           <w:szCs w:val="32"/>
         </w:rPr>
       </w:pPr>
-      <w:bookmarkStart w:id="21" w:name="_Toc56619718"/>
+      <w:bookmarkStart w:id="21" w:name="_Toc56788136"/>
       <w:r>
         <w:rPr>
           <w:rFonts w:ascii="Times New Roman" w:hAnsi="Times New Roman" w:cs="Times New Roman"/>
@@ -7172,7 +6923,7 @@
         </w:rPr>
       </w:pPr>
       <w:bookmarkStart w:id="22" w:name="_Ref55111511"/>
-      <w:bookmarkStart w:id="23" w:name="_Toc56619719"/>
+      <w:bookmarkStart w:id="23" w:name="_Toc56788137"/>
       <w:r>
         <w:rPr>
           <w:rFonts w:ascii="Times New Roman" w:hAnsi="Times New Roman" w:cs="Times New Roman"/>
@@ -7304,7 +7055,7 @@
           <w:rFonts w:ascii="Times New Roman" w:hAnsi="Times New Roman" w:cs="Times New Roman"/>
         </w:rPr>
       </w:pPr>
-      <w:bookmarkStart w:id="24" w:name="_Toc56619720"/>
+      <w:bookmarkStart w:id="24" w:name="_Toc56788138"/>
       <w:r>
         <w:rPr>
           <w:rFonts w:ascii="Times New Roman" w:hAnsi="Times New Roman" w:cs="Times New Roman"/>
@@ -7421,7 +7172,7 @@
           <w:sz w:val="24"/>
           <w:szCs w:val="24"/>
         </w:rPr>
-        <w:t xml:space="preserve">Além de Dividir as atividades em prazos para que todas elas sejam cumpridas no seu determinado tempo. No caso do não alcance dos requisitos uma solução proposta é reavaliar com o cliente a possibilidade de mudanças desses requisitos (exclusão ou atualização) de acordo com </w:t>
+        <w:t xml:space="preserve">Além de </w:t>
       </w:r>
       <w:r>
         <w:rPr>
@@ -7429,8 +7180,24 @@
           <w:sz w:val="24"/>
           <w:szCs w:val="24"/>
         </w:rPr>
+        <w:t>d</w:t>
+      </w:r>
+      <w:r>
+        <w:rPr>
+          <w:rFonts w:ascii="Times New Roman" w:hAnsi="Times New Roman" w:cs="Times New Roman"/>
+          <w:sz w:val="24"/>
+          <w:szCs w:val="24"/>
+        </w:rPr>
+        <w:t xml:space="preserve">ividir as atividades em prazos para que todas elas sejam cumpridas no seu determinado tempo. No caso do não alcance dos requisitos uma solução proposta é reavaliar com o cliente a possibilidade de mudanças desses requisitos (exclusão ou atualização) de acordo com a realidade existente. A partir daí reavaliar o tempo necessário para o cumprimento desses </w:t>
+      </w:r>
+      <w:r>
+        <w:rPr>
+          <w:rFonts w:ascii="Times New Roman" w:hAnsi="Times New Roman" w:cs="Times New Roman"/>
+          <w:sz w:val="24"/>
+          <w:szCs w:val="24"/>
+        </w:rPr>
         <w:lastRenderedPageBreak/>
-        <w:t>a realidade existente. A partir daí reavaliar o tempo necessário para o cumprimento desses requisitos.</w:t>
+        <w:t>requisitos.</w:t>
       </w:r>
     </w:p>
     <w:p>
@@ -7448,7 +7215,7 @@
           <w:szCs w:val="32"/>
         </w:rPr>
       </w:pPr>
-      <w:bookmarkStart w:id="25" w:name="_Toc56619721"/>
+      <w:bookmarkStart w:id="25" w:name="_Toc56788139"/>
       <w:r>
         <w:rPr>
           <w:rFonts w:ascii="Times New Roman" w:hAnsi="Times New Roman" w:cs="Times New Roman"/>
@@ -8682,7 +8449,7 @@
           <w:szCs w:val="32"/>
         </w:rPr>
       </w:pPr>
-      <w:bookmarkStart w:id="26" w:name="_Toc56619722"/>
+      <w:bookmarkStart w:id="26" w:name="_Toc56788140"/>
       <w:r>
         <w:rPr>
           <w:rFonts w:ascii="Times New Roman" w:hAnsi="Times New Roman" w:cs="Times New Roman"/>
@@ -13551,7 +13318,7 @@
           <w:szCs w:val="32"/>
         </w:rPr>
       </w:pPr>
-      <w:bookmarkStart w:id="27" w:name="_Toc56619723"/>
+      <w:bookmarkStart w:id="27" w:name="_Toc56788141"/>
       <w:r>
         <w:rPr>
           <w:rFonts w:ascii="Times New Roman" w:hAnsi="Times New Roman" w:cs="Times New Roman"/>
@@ -13564,6 +13331,7 @@
     </w:p>
     <w:p>
       <w:pPr>
+        <w:spacing w:line="276" w:lineRule="auto"/>
         <w:ind w:left="121" w:firstLine="312"/>
         <w:rPr>
           <w:rFonts w:ascii="Times New Roman" w:hAnsi="Times New Roman" w:cs="Times New Roman"/>
@@ -13590,6 +13358,7 @@
     </w:p>
     <w:p>
       <w:pPr>
+        <w:spacing w:line="276" w:lineRule="auto"/>
         <w:ind w:left="121"/>
         <w:jc w:val="center"/>
         <w:rPr>
@@ -13657,6 +13426,7 @@
     </w:p>
     <w:p>
       <w:pPr>
+        <w:spacing w:line="276" w:lineRule="auto"/>
         <w:ind w:left="121"/>
         <w:rPr>
           <w:rFonts w:ascii="Times New Roman" w:hAnsi="Times New Roman" w:cs="Times New Roman"/>
@@ -13677,6 +13447,7 @@
     </w:p>
     <w:p>
       <w:pPr>
+        <w:spacing w:line="276" w:lineRule="auto"/>
         <w:ind w:left="121"/>
         <w:rPr>
           <w:rFonts w:ascii="Times New Roman" w:hAnsi="Times New Roman" w:cs="Times New Roman"/>
@@ -13708,6 +13479,7 @@
     </w:p>
     <w:p>
       <w:pPr>
+        <w:spacing w:line="276" w:lineRule="auto"/>
         <w:ind w:left="121"/>
         <w:rPr>
           <w:rFonts w:ascii="Times New Roman" w:hAnsi="Times New Roman" w:cs="Times New Roman"/>
@@ -13739,6 +13511,7 @@
     </w:p>
     <w:p>
       <w:pPr>
+        <w:spacing w:line="276" w:lineRule="auto"/>
         <w:ind w:left="121"/>
         <w:rPr>
           <w:rFonts w:ascii="Times New Roman" w:hAnsi="Times New Roman" w:cs="Times New Roman"/>
@@ -13811,6 +13584,8 @@
               <w:jc w:val="center"/>
               <w:rPr>
                 <w:rFonts w:ascii="Times New Roman" w:hAnsi="Times New Roman" w:cs="Times New Roman"/>
+                <w:b/>
+                <w:bCs/>
                 <w:iCs/>
                 <w:sz w:val="24"/>
                 <w:szCs w:val="24"/>
@@ -13819,6 +13594,8 @@
             <w:r>
               <w:rPr>
                 <w:rFonts w:ascii="Times New Roman" w:hAnsi="Times New Roman" w:cs="Times New Roman"/>
+                <w:b/>
+                <w:bCs/>
                 <w:iCs/>
                 <w:sz w:val="24"/>
                 <w:szCs w:val="24"/>
@@ -13838,6 +13615,8 @@
               <w:jc w:val="center"/>
               <w:rPr>
                 <w:rFonts w:ascii="Times New Roman" w:hAnsi="Times New Roman" w:cs="Times New Roman"/>
+                <w:b/>
+                <w:bCs/>
                 <w:iCs/>
                 <w:sz w:val="24"/>
                 <w:szCs w:val="24"/>
@@ -13846,6 +13625,8 @@
             <w:r>
               <w:rPr>
                 <w:rFonts w:ascii="Times New Roman" w:hAnsi="Times New Roman" w:cs="Times New Roman"/>
+                <w:b/>
+                <w:bCs/>
                 <w:iCs/>
                 <w:sz w:val="24"/>
                 <w:szCs w:val="24"/>
@@ -14240,6 +14021,7 @@
     </w:p>
     <w:p>
       <w:pPr>
+        <w:spacing w:line="360" w:lineRule="auto"/>
         <w:ind w:left="121" w:firstLine="599"/>
         <w:rPr>
           <w:rFonts w:ascii="Times New Roman" w:hAnsi="Times New Roman" w:cs="Times New Roman"/>
@@ -14269,6 +14051,7 @@
     </w:p>
     <w:p>
       <w:pPr>
+        <w:spacing w:line="360" w:lineRule="auto"/>
         <w:ind w:left="121"/>
         <w:jc w:val="center"/>
         <w:rPr>
@@ -14333,6 +14116,7 @@
     </w:p>
     <w:p>
       <w:pPr>
+        <w:spacing w:line="360" w:lineRule="auto"/>
         <w:ind w:left="121"/>
         <w:jc w:val="center"/>
         <w:rPr>
@@ -14414,8 +14198,6 @@
     </w:p>
     <w:p>
       <w:pPr>
-        <w:ind w:left="121"/>
-        <w:jc w:val="center"/>
         <w:rPr>
           <w:rFonts w:ascii="Times New Roman" w:hAnsi="Times New Roman" w:cs="Times New Roman"/>
           <w:b/>
@@ -14428,62 +14210,6 @@
     </w:p>
     <w:p>
       <w:pPr>
-        <w:ind w:left="121"/>
-        <w:jc w:val="center"/>
-        <w:rPr>
-          <w:rFonts w:ascii="Times New Roman" w:hAnsi="Times New Roman" w:cs="Times New Roman"/>
-          <w:b/>
-          <w:bCs/>
-          <w:i/>
-          <w:sz w:val="28"/>
-          <w:szCs w:val="28"/>
-        </w:rPr>
-      </w:pPr>
-    </w:p>
-    <w:p>
-      <w:pPr>
-        <w:ind w:left="121"/>
-        <w:jc w:val="center"/>
-        <w:rPr>
-          <w:rFonts w:ascii="Times New Roman" w:hAnsi="Times New Roman" w:cs="Times New Roman"/>
-          <w:b/>
-          <w:bCs/>
-          <w:i/>
-          <w:sz w:val="28"/>
-          <w:szCs w:val="28"/>
-        </w:rPr>
-      </w:pPr>
-    </w:p>
-    <w:p>
-      <w:pPr>
-        <w:ind w:left="121"/>
-        <w:jc w:val="center"/>
-        <w:rPr>
-          <w:rFonts w:ascii="Times New Roman" w:hAnsi="Times New Roman" w:cs="Times New Roman"/>
-          <w:b/>
-          <w:bCs/>
-          <w:i/>
-          <w:sz w:val="28"/>
-          <w:szCs w:val="28"/>
-        </w:rPr>
-      </w:pPr>
-    </w:p>
-    <w:p>
-      <w:pPr>
-        <w:ind w:left="121"/>
-        <w:jc w:val="center"/>
-        <w:rPr>
-          <w:rFonts w:ascii="Times New Roman" w:hAnsi="Times New Roman" w:cs="Times New Roman"/>
-          <w:b/>
-          <w:bCs/>
-          <w:i/>
-          <w:sz w:val="28"/>
-          <w:szCs w:val="28"/>
-        </w:rPr>
-      </w:pPr>
-    </w:p>
-    <w:p>
-      <w:pPr>
         <w:ind w:left="121" w:firstLine="599"/>
         <w:rPr>
           <w:rFonts w:ascii="Times New Roman" w:hAnsi="Times New Roman" w:cs="Times New Roman"/>
@@ -14492,14 +14218,25 @@
           <w:szCs w:val="24"/>
         </w:rPr>
       </w:pPr>
-      <w:r>
+    </w:p>
+    <w:p>
+      <w:pPr>
+        <w:spacing w:line="360" w:lineRule="auto"/>
+        <w:ind w:left="121" w:firstLine="599"/>
         <w:rPr>
           <w:rFonts w:ascii="Times New Roman" w:hAnsi="Times New Roman" w:cs="Times New Roman"/>
           <w:iCs/>
           <w:sz w:val="24"/>
           <w:szCs w:val="24"/>
         </w:rPr>
-        <w:lastRenderedPageBreak/>
+      </w:pPr>
+      <w:r>
+        <w:rPr>
+          <w:rFonts w:ascii="Times New Roman" w:hAnsi="Times New Roman" w:cs="Times New Roman"/>
+          <w:iCs/>
+          <w:sz w:val="24"/>
+          <w:szCs w:val="24"/>
+        </w:rPr>
         <w:t>Tendo em vista a nossa realidade, desenvolvemos um cronograma com o tempo que teremos para a entrega do projeto em questão. Segui a tabela com o cronograma:</w:t>
       </w:r>
     </w:p>
@@ -15819,7 +15556,7 @@
           <w:szCs w:val="32"/>
         </w:rPr>
       </w:pPr>
-      <w:bookmarkStart w:id="28" w:name="_Toc56619724"/>
+      <w:bookmarkStart w:id="28" w:name="_Toc56788142"/>
       <w:r>
         <w:rPr>
           <w:rFonts w:ascii="Times New Roman" w:hAnsi="Times New Roman" w:cs="Times New Roman"/>
@@ -15843,6 +15580,7 @@
         <w:widowControl/>
         <w:suppressAutoHyphens w:val="0"/>
         <w:overflowPunct/>
+        <w:spacing w:line="360" w:lineRule="auto"/>
         <w:ind w:left="433" w:firstLine="287"/>
         <w:rPr>
           <w:rFonts w:ascii="Times New Roman" w:eastAsia="Times New Roman" w:hAnsi="Times New Roman" w:cs="Times New Roman"/>
@@ -15867,6 +15605,7 @@
         <w:widowControl/>
         <w:suppressAutoHyphens w:val="0"/>
         <w:overflowPunct/>
+        <w:spacing w:line="360" w:lineRule="auto"/>
         <w:rPr>
           <w:rFonts w:ascii="Times New Roman" w:eastAsia="Times New Roman" w:hAnsi="Times New Roman" w:cs="Times New Roman"/>
           <w:sz w:val="24"/>
@@ -15880,6 +15619,7 @@
         <w:widowControl/>
         <w:suppressAutoHyphens w:val="0"/>
         <w:overflowPunct/>
+        <w:spacing w:line="360" w:lineRule="auto"/>
         <w:ind w:left="433" w:firstLine="287"/>
         <w:jc w:val="center"/>
         <w:rPr>
@@ -15917,6 +15657,7 @@
         <w:widowControl/>
         <w:suppressAutoHyphens w:val="0"/>
         <w:overflowPunct/>
+        <w:spacing w:line="360" w:lineRule="auto"/>
         <w:ind w:left="433" w:firstLine="287"/>
         <w:jc w:val="center"/>
         <w:rPr>

</xml_diff>

<commit_message>
#1 Atulizando doc de Visão
</commit_message>
<xml_diff>
--- a/Documento de visão.docx
+++ b/Documento de visão.docx
@@ -4803,7 +4803,7 @@
     </w:p>
     <w:tbl>
       <w:tblPr>
-        <w:tblW w:w="9340" w:type="dxa"/>
+        <w:tblW w:w="9395" w:type="dxa"/>
         <w:tblInd w:w="55" w:type="dxa"/>
         <w:tblCellMar>
           <w:top w:w="55" w:type="dxa"/>
@@ -4814,14 +4814,15 @@
         <w:tblLook w:val="04A0" w:firstRow="1" w:lastRow="0" w:firstColumn="1" w:lastColumn="0" w:noHBand="0" w:noVBand="1"/>
       </w:tblPr>
       <w:tblGrid>
-        <w:gridCol w:w="954"/>
-        <w:gridCol w:w="4203"/>
-        <w:gridCol w:w="4183"/>
+        <w:gridCol w:w="884"/>
+        <w:gridCol w:w="3003"/>
+        <w:gridCol w:w="3060"/>
+        <w:gridCol w:w="2448"/>
       </w:tblGrid>
       <w:tr>
         <w:tc>
           <w:tcPr>
-            <w:tcW w:w="5157" w:type="dxa"/>
+            <w:tcW w:w="3887" w:type="dxa"/>
             <w:gridSpan w:val="2"/>
             <w:tcBorders>
               <w:top w:val="single" w:sz="2" w:space="0" w:color="000000"/>
@@ -4857,7 +4858,7 @@
         </w:tc>
         <w:tc>
           <w:tcPr>
-            <w:tcW w:w="4183" w:type="dxa"/>
+            <w:tcW w:w="3060" w:type="dxa"/>
             <w:tcBorders>
               <w:top w:val="single" w:sz="2" w:space="0" w:color="000000"/>
               <w:left w:val="single" w:sz="2" w:space="0" w:color="000000"/>
@@ -4891,11 +4892,47 @@
             </w:r>
           </w:p>
         </w:tc>
+        <w:tc>
+          <w:tcPr>
+            <w:tcW w:w="2448" w:type="dxa"/>
+            <w:tcBorders>
+              <w:top w:val="single" w:sz="2" w:space="0" w:color="000000"/>
+              <w:left w:val="single" w:sz="2" w:space="0" w:color="000000"/>
+              <w:bottom w:val="single" w:sz="2" w:space="0" w:color="000000"/>
+              <w:right w:val="single" w:sz="2" w:space="0" w:color="000000"/>
+            </w:tcBorders>
+            <w:shd w:val="clear" w:color="auto" w:fill="7F7F7F" w:themeFill="text1" w:themeFillTint="80"/>
+            <w:vAlign w:val="center"/>
+          </w:tcPr>
+          <w:p>
+            <w:pPr>
+              <w:pStyle w:val="Contedodatabela"/>
+              <w:jc w:val="center"/>
+              <w:rPr>
+                <w:rFonts w:ascii="Times New Roman" w:hAnsi="Times New Roman" w:cs="Times New Roman"/>
+                <w:b/>
+                <w:bCs/>
+                <w:sz w:val="24"/>
+                <w:szCs w:val="24"/>
+              </w:rPr>
+            </w:pPr>
+            <w:r>
+              <w:rPr>
+                <w:rFonts w:ascii="Times New Roman" w:hAnsi="Times New Roman" w:cs="Times New Roman"/>
+                <w:b/>
+                <w:bCs/>
+                <w:sz w:val="24"/>
+                <w:szCs w:val="24"/>
+              </w:rPr>
+              <w:t>Sistema</w:t>
+            </w:r>
+          </w:p>
+        </w:tc>
       </w:tr>
       <w:tr>
         <w:tc>
           <w:tcPr>
-            <w:tcW w:w="954" w:type="dxa"/>
+            <w:tcW w:w="884" w:type="dxa"/>
             <w:tcBorders>
               <w:left w:val="single" w:sz="2" w:space="0" w:color="000000"/>
               <w:bottom w:val="single" w:sz="2" w:space="0" w:color="000000"/>
@@ -4928,7 +4965,7 @@
         </w:tc>
         <w:tc>
           <w:tcPr>
-            <w:tcW w:w="4203" w:type="dxa"/>
+            <w:tcW w:w="3003" w:type="dxa"/>
             <w:tcBorders>
               <w:left w:val="single" w:sz="2" w:space="0" w:color="000000"/>
               <w:bottom w:val="single" w:sz="2" w:space="0" w:color="000000"/>
@@ -4956,7 +4993,7 @@
         </w:tc>
         <w:tc>
           <w:tcPr>
-            <w:tcW w:w="4183" w:type="dxa"/>
+            <w:tcW w:w="3060" w:type="dxa"/>
             <w:tcBorders>
               <w:left w:val="single" w:sz="2" w:space="0" w:color="000000"/>
               <w:bottom w:val="single" w:sz="2" w:space="0" w:color="000000"/>
@@ -4985,11 +5022,42 @@
             </w:r>
           </w:p>
         </w:tc>
+        <w:tc>
+          <w:tcPr>
+            <w:tcW w:w="2448" w:type="dxa"/>
+            <w:tcBorders>
+              <w:left w:val="single" w:sz="2" w:space="0" w:color="000000"/>
+              <w:bottom w:val="single" w:sz="2" w:space="0" w:color="000000"/>
+              <w:right w:val="single" w:sz="2" w:space="0" w:color="000000"/>
+            </w:tcBorders>
+            <w:vAlign w:val="center"/>
+          </w:tcPr>
+          <w:p>
+            <w:pPr>
+              <w:pStyle w:val="Contedodatabela"/>
+              <w:spacing w:line="276" w:lineRule="auto"/>
+              <w:jc w:val="center"/>
+              <w:rPr>
+                <w:rFonts w:ascii="Times New Roman" w:hAnsi="Times New Roman" w:cs="Times New Roman"/>
+                <w:sz w:val="24"/>
+                <w:szCs w:val="24"/>
+              </w:rPr>
+            </w:pPr>
+            <w:r>
+              <w:rPr>
+                <w:rFonts w:ascii="Times New Roman" w:hAnsi="Times New Roman" w:cs="Times New Roman"/>
+                <w:sz w:val="24"/>
+                <w:szCs w:val="24"/>
+              </w:rPr>
+              <w:t>CLIENTE E RESTAURANTE</w:t>
+            </w:r>
+          </w:p>
+        </w:tc>
       </w:tr>
       <w:tr>
         <w:tc>
           <w:tcPr>
-            <w:tcW w:w="954" w:type="dxa"/>
+            <w:tcW w:w="884" w:type="dxa"/>
             <w:tcBorders>
               <w:left w:val="single" w:sz="2" w:space="0" w:color="000000"/>
               <w:bottom w:val="single" w:sz="2" w:space="0" w:color="000000"/>
@@ -5022,7 +5090,7 @@
         </w:tc>
         <w:tc>
           <w:tcPr>
-            <w:tcW w:w="4203" w:type="dxa"/>
+            <w:tcW w:w="3003" w:type="dxa"/>
             <w:tcBorders>
               <w:left w:val="single" w:sz="2" w:space="0" w:color="000000"/>
               <w:bottom w:val="single" w:sz="2" w:space="0" w:color="000000"/>
@@ -5050,7 +5118,7 @@
         </w:tc>
         <w:tc>
           <w:tcPr>
-            <w:tcW w:w="4183" w:type="dxa"/>
+            <w:tcW w:w="3060" w:type="dxa"/>
             <w:tcBorders>
               <w:left w:val="single" w:sz="2" w:space="0" w:color="000000"/>
               <w:bottom w:val="single" w:sz="2" w:space="0" w:color="000000"/>
@@ -5079,6 +5147,37 @@
             </w:r>
           </w:p>
         </w:tc>
+        <w:tc>
+          <w:tcPr>
+            <w:tcW w:w="2448" w:type="dxa"/>
+            <w:tcBorders>
+              <w:left w:val="single" w:sz="2" w:space="0" w:color="000000"/>
+              <w:bottom w:val="single" w:sz="2" w:space="0" w:color="000000"/>
+              <w:right w:val="single" w:sz="2" w:space="0" w:color="000000"/>
+            </w:tcBorders>
+            <w:vAlign w:val="center"/>
+          </w:tcPr>
+          <w:p>
+            <w:pPr>
+              <w:pStyle w:val="Contedodatabela"/>
+              <w:spacing w:line="276" w:lineRule="auto"/>
+              <w:jc w:val="center"/>
+              <w:rPr>
+                <w:rFonts w:ascii="Times New Roman" w:hAnsi="Times New Roman" w:cs="Times New Roman"/>
+                <w:sz w:val="24"/>
+                <w:szCs w:val="24"/>
+              </w:rPr>
+            </w:pPr>
+            <w:r>
+              <w:rPr>
+                <w:rFonts w:ascii="Times New Roman" w:hAnsi="Times New Roman" w:cs="Times New Roman"/>
+                <w:sz w:val="24"/>
+                <w:szCs w:val="24"/>
+              </w:rPr>
+              <w:t>CLIENTE E RESTAURANTE</w:t>
+            </w:r>
+          </w:p>
+        </w:tc>
       </w:tr>
       <w:tr>
         <w:trPr>
@@ -5086,7 +5185,7 @@
         </w:trPr>
         <w:tc>
           <w:tcPr>
-            <w:tcW w:w="954" w:type="dxa"/>
+            <w:tcW w:w="884" w:type="dxa"/>
             <w:tcBorders>
               <w:left w:val="single" w:sz="2" w:space="0" w:color="000000"/>
               <w:bottom w:val="single" w:sz="2" w:space="0" w:color="000000"/>
@@ -5119,7 +5218,7 @@
         </w:tc>
         <w:tc>
           <w:tcPr>
-            <w:tcW w:w="4203" w:type="dxa"/>
+            <w:tcW w:w="3003" w:type="dxa"/>
             <w:tcBorders>
               <w:left w:val="single" w:sz="2" w:space="0" w:color="000000"/>
               <w:bottom w:val="single" w:sz="2" w:space="0" w:color="000000"/>
@@ -5146,7 +5245,7 @@
         </w:tc>
         <w:tc>
           <w:tcPr>
-            <w:tcW w:w="4183" w:type="dxa"/>
+            <w:tcW w:w="3060" w:type="dxa"/>
             <w:tcBorders>
               <w:left w:val="single" w:sz="2" w:space="0" w:color="000000"/>
               <w:bottom w:val="single" w:sz="2" w:space="0" w:color="000000"/>
@@ -5171,23 +5270,38 @@
                 <w:sz w:val="24"/>
                 <w:szCs w:val="24"/>
               </w:rPr>
-              <w:t xml:space="preserve">Permitir que os </w:t>
-            </w:r>
-            <w:r>
-              <w:rPr>
-                <w:rFonts w:ascii="Times New Roman" w:hAnsi="Times New Roman" w:cs="Times New Roman"/>
-                <w:sz w:val="24"/>
-                <w:szCs w:val="24"/>
-              </w:rPr>
-              <w:t>restaurantes cadastrem</w:t>
-            </w:r>
-            <w:r>
-              <w:rPr>
-                <w:rFonts w:ascii="Times New Roman" w:hAnsi="Times New Roman" w:cs="Times New Roman"/>
-                <w:sz w:val="24"/>
-                <w:szCs w:val="24"/>
-              </w:rPr>
-              <w:t xml:space="preserve"> a quantidade de mesas disponíveis em determinada data e horários.</w:t>
+              <w:t>Permitir que os restaurantes cadastrem a quantidade de mesas disponíveis em determinada data e horários.</w:t>
+            </w:r>
+          </w:p>
+        </w:tc>
+        <w:tc>
+          <w:tcPr>
+            <w:tcW w:w="2448" w:type="dxa"/>
+            <w:tcBorders>
+              <w:left w:val="single" w:sz="2" w:space="0" w:color="000000"/>
+              <w:bottom w:val="single" w:sz="2" w:space="0" w:color="000000"/>
+              <w:right w:val="single" w:sz="2" w:space="0" w:color="000000"/>
+            </w:tcBorders>
+            <w:vAlign w:val="center"/>
+          </w:tcPr>
+          <w:p>
+            <w:pPr>
+              <w:pStyle w:val="Contedodatabela"/>
+              <w:spacing w:line="276" w:lineRule="auto"/>
+              <w:jc w:val="center"/>
+              <w:rPr>
+                <w:rFonts w:ascii="Times New Roman" w:hAnsi="Times New Roman" w:cs="Times New Roman"/>
+                <w:sz w:val="24"/>
+                <w:szCs w:val="24"/>
+              </w:rPr>
+            </w:pPr>
+            <w:r>
+              <w:rPr>
+                <w:rFonts w:ascii="Times New Roman" w:hAnsi="Times New Roman" w:cs="Times New Roman"/>
+                <w:sz w:val="24"/>
+                <w:szCs w:val="24"/>
+              </w:rPr>
+              <w:t>RESTAURANTE</w:t>
             </w:r>
           </w:p>
         </w:tc>
@@ -5195,7 +5309,7 @@
       <w:tr>
         <w:tc>
           <w:tcPr>
-            <w:tcW w:w="954" w:type="dxa"/>
+            <w:tcW w:w="884" w:type="dxa"/>
             <w:tcBorders>
               <w:left w:val="single" w:sz="2" w:space="0" w:color="000000"/>
               <w:bottom w:val="single" w:sz="2" w:space="0" w:color="000000"/>
@@ -5228,7 +5342,7 @@
         </w:tc>
         <w:tc>
           <w:tcPr>
-            <w:tcW w:w="4203" w:type="dxa"/>
+            <w:tcW w:w="3003" w:type="dxa"/>
             <w:tcBorders>
               <w:left w:val="single" w:sz="2" w:space="0" w:color="000000"/>
               <w:bottom w:val="single" w:sz="2" w:space="0" w:color="000000"/>
@@ -5256,7 +5370,7 @@
         </w:tc>
         <w:tc>
           <w:tcPr>
-            <w:tcW w:w="4183" w:type="dxa"/>
+            <w:tcW w:w="3060" w:type="dxa"/>
             <w:tcBorders>
               <w:left w:val="single" w:sz="2" w:space="0" w:color="000000"/>
               <w:bottom w:val="single" w:sz="2" w:space="0" w:color="000000"/>
@@ -5285,11 +5399,42 @@
             </w:r>
           </w:p>
         </w:tc>
+        <w:tc>
+          <w:tcPr>
+            <w:tcW w:w="2448" w:type="dxa"/>
+            <w:tcBorders>
+              <w:left w:val="single" w:sz="2" w:space="0" w:color="000000"/>
+              <w:bottom w:val="single" w:sz="2" w:space="0" w:color="000000"/>
+              <w:right w:val="single" w:sz="2" w:space="0" w:color="000000"/>
+            </w:tcBorders>
+            <w:vAlign w:val="center"/>
+          </w:tcPr>
+          <w:p>
+            <w:pPr>
+              <w:pStyle w:val="Contedodatabela"/>
+              <w:spacing w:line="276" w:lineRule="auto"/>
+              <w:jc w:val="center"/>
+              <w:rPr>
+                <w:rFonts w:ascii="Times New Roman" w:hAnsi="Times New Roman" w:cs="Times New Roman"/>
+                <w:sz w:val="24"/>
+                <w:szCs w:val="24"/>
+              </w:rPr>
+            </w:pPr>
+            <w:r>
+              <w:rPr>
+                <w:rFonts w:ascii="Times New Roman" w:hAnsi="Times New Roman" w:cs="Times New Roman"/>
+                <w:sz w:val="24"/>
+                <w:szCs w:val="24"/>
+              </w:rPr>
+              <w:t>RESTAURANTE</w:t>
+            </w:r>
+          </w:p>
+        </w:tc>
       </w:tr>
       <w:tr>
         <w:tc>
           <w:tcPr>
-            <w:tcW w:w="954" w:type="dxa"/>
+            <w:tcW w:w="884" w:type="dxa"/>
             <w:tcBorders>
               <w:left w:val="single" w:sz="2" w:space="0" w:color="000000"/>
               <w:bottom w:val="single" w:sz="2" w:space="0" w:color="000000"/>
@@ -5322,7 +5467,7 @@
         </w:tc>
         <w:tc>
           <w:tcPr>
-            <w:tcW w:w="4203" w:type="dxa"/>
+            <w:tcW w:w="3003" w:type="dxa"/>
             <w:tcBorders>
               <w:left w:val="single" w:sz="2" w:space="0" w:color="000000"/>
               <w:bottom w:val="single" w:sz="2" w:space="0" w:color="000000"/>
@@ -5350,7 +5495,7 @@
         </w:tc>
         <w:tc>
           <w:tcPr>
-            <w:tcW w:w="4183" w:type="dxa"/>
+            <w:tcW w:w="3060" w:type="dxa"/>
             <w:tcBorders>
               <w:left w:val="single" w:sz="2" w:space="0" w:color="000000"/>
               <w:bottom w:val="single" w:sz="2" w:space="0" w:color="000000"/>
@@ -5379,11 +5524,42 @@
             </w:r>
           </w:p>
         </w:tc>
+        <w:tc>
+          <w:tcPr>
+            <w:tcW w:w="2448" w:type="dxa"/>
+            <w:tcBorders>
+              <w:left w:val="single" w:sz="2" w:space="0" w:color="000000"/>
+              <w:bottom w:val="single" w:sz="2" w:space="0" w:color="000000"/>
+              <w:right w:val="single" w:sz="2" w:space="0" w:color="000000"/>
+            </w:tcBorders>
+            <w:vAlign w:val="center"/>
+          </w:tcPr>
+          <w:p>
+            <w:pPr>
+              <w:pStyle w:val="Contedodatabela"/>
+              <w:spacing w:line="276" w:lineRule="auto"/>
+              <w:jc w:val="center"/>
+              <w:rPr>
+                <w:rFonts w:ascii="Times New Roman" w:hAnsi="Times New Roman" w:cs="Times New Roman"/>
+                <w:sz w:val="24"/>
+                <w:szCs w:val="24"/>
+              </w:rPr>
+            </w:pPr>
+            <w:r>
+              <w:rPr>
+                <w:rFonts w:ascii="Times New Roman" w:hAnsi="Times New Roman" w:cs="Times New Roman"/>
+                <w:sz w:val="24"/>
+                <w:szCs w:val="24"/>
+              </w:rPr>
+              <w:t>CLIENTE</w:t>
+            </w:r>
+          </w:p>
+        </w:tc>
       </w:tr>
       <w:tr>
         <w:tc>
           <w:tcPr>
-            <w:tcW w:w="954" w:type="dxa"/>
+            <w:tcW w:w="884" w:type="dxa"/>
             <w:tcBorders>
               <w:left w:val="single" w:sz="2" w:space="0" w:color="000000"/>
               <w:bottom w:val="single" w:sz="2" w:space="0" w:color="000000"/>
@@ -5416,7 +5592,7 @@
         </w:tc>
         <w:tc>
           <w:tcPr>
-            <w:tcW w:w="4203" w:type="dxa"/>
+            <w:tcW w:w="3003" w:type="dxa"/>
             <w:tcBorders>
               <w:left w:val="single" w:sz="2" w:space="0" w:color="000000"/>
               <w:bottom w:val="single" w:sz="2" w:space="0" w:color="000000"/>
@@ -5444,7 +5620,7 @@
         </w:tc>
         <w:tc>
           <w:tcPr>
-            <w:tcW w:w="4183" w:type="dxa"/>
+            <w:tcW w:w="3060" w:type="dxa"/>
             <w:tcBorders>
               <w:left w:val="single" w:sz="2" w:space="0" w:color="000000"/>
               <w:bottom w:val="single" w:sz="2" w:space="0" w:color="000000"/>
@@ -5473,11 +5649,42 @@
             </w:r>
           </w:p>
         </w:tc>
+        <w:tc>
+          <w:tcPr>
+            <w:tcW w:w="2448" w:type="dxa"/>
+            <w:tcBorders>
+              <w:left w:val="single" w:sz="2" w:space="0" w:color="000000"/>
+              <w:bottom w:val="single" w:sz="2" w:space="0" w:color="000000"/>
+              <w:right w:val="single" w:sz="2" w:space="0" w:color="000000"/>
+            </w:tcBorders>
+            <w:vAlign w:val="center"/>
+          </w:tcPr>
+          <w:p>
+            <w:pPr>
+              <w:pStyle w:val="Contedodatabela"/>
+              <w:spacing w:line="276" w:lineRule="auto"/>
+              <w:jc w:val="center"/>
+              <w:rPr>
+                <w:rFonts w:ascii="Times New Roman" w:hAnsi="Times New Roman" w:cs="Times New Roman"/>
+                <w:sz w:val="24"/>
+                <w:szCs w:val="24"/>
+              </w:rPr>
+            </w:pPr>
+            <w:r>
+              <w:rPr>
+                <w:rFonts w:ascii="Times New Roman" w:hAnsi="Times New Roman" w:cs="Times New Roman"/>
+                <w:sz w:val="24"/>
+                <w:szCs w:val="24"/>
+              </w:rPr>
+              <w:t>CLIENTE E RESTAURANTE</w:t>
+            </w:r>
+          </w:p>
+        </w:tc>
       </w:tr>
       <w:tr>
         <w:tc>
           <w:tcPr>
-            <w:tcW w:w="954" w:type="dxa"/>
+            <w:tcW w:w="884" w:type="dxa"/>
             <w:tcBorders>
               <w:left w:val="single" w:sz="2" w:space="0" w:color="000000"/>
               <w:bottom w:val="single" w:sz="2" w:space="0" w:color="000000"/>
@@ -5510,7 +5717,7 @@
         </w:tc>
         <w:tc>
           <w:tcPr>
-            <w:tcW w:w="4203" w:type="dxa"/>
+            <w:tcW w:w="3003" w:type="dxa"/>
             <w:tcBorders>
               <w:left w:val="single" w:sz="2" w:space="0" w:color="000000"/>
               <w:bottom w:val="single" w:sz="2" w:space="0" w:color="000000"/>
@@ -5538,7 +5745,7 @@
         </w:tc>
         <w:tc>
           <w:tcPr>
-            <w:tcW w:w="4183" w:type="dxa"/>
+            <w:tcW w:w="3060" w:type="dxa"/>
             <w:tcBorders>
               <w:left w:val="single" w:sz="2" w:space="0" w:color="000000"/>
               <w:bottom w:val="single" w:sz="2" w:space="0" w:color="000000"/>
@@ -5567,11 +5774,42 @@
             </w:r>
           </w:p>
         </w:tc>
+        <w:tc>
+          <w:tcPr>
+            <w:tcW w:w="2448" w:type="dxa"/>
+            <w:tcBorders>
+              <w:left w:val="single" w:sz="2" w:space="0" w:color="000000"/>
+              <w:bottom w:val="single" w:sz="2" w:space="0" w:color="000000"/>
+              <w:right w:val="single" w:sz="2" w:space="0" w:color="000000"/>
+            </w:tcBorders>
+            <w:vAlign w:val="center"/>
+          </w:tcPr>
+          <w:p>
+            <w:pPr>
+              <w:pStyle w:val="Contedodatabela"/>
+              <w:spacing w:line="276" w:lineRule="auto"/>
+              <w:jc w:val="center"/>
+              <w:rPr>
+                <w:rFonts w:ascii="Times New Roman" w:hAnsi="Times New Roman" w:cs="Times New Roman"/>
+                <w:sz w:val="24"/>
+                <w:szCs w:val="24"/>
+              </w:rPr>
+            </w:pPr>
+            <w:r>
+              <w:rPr>
+                <w:rFonts w:ascii="Times New Roman" w:hAnsi="Times New Roman" w:cs="Times New Roman"/>
+                <w:sz w:val="24"/>
+                <w:szCs w:val="24"/>
+              </w:rPr>
+              <w:t>CLIENTE</w:t>
+            </w:r>
+          </w:p>
+        </w:tc>
       </w:tr>
       <w:tr>
         <w:tc>
           <w:tcPr>
-            <w:tcW w:w="954" w:type="dxa"/>
+            <w:tcW w:w="884" w:type="dxa"/>
             <w:tcBorders>
               <w:left w:val="single" w:sz="2" w:space="0" w:color="000000"/>
               <w:bottom w:val="single" w:sz="2" w:space="0" w:color="000000"/>
@@ -5604,7 +5842,7 @@
         </w:tc>
         <w:tc>
           <w:tcPr>
-            <w:tcW w:w="4203" w:type="dxa"/>
+            <w:tcW w:w="3003" w:type="dxa"/>
             <w:tcBorders>
               <w:left w:val="single" w:sz="2" w:space="0" w:color="000000"/>
               <w:bottom w:val="single" w:sz="2" w:space="0" w:color="000000"/>
@@ -5632,7 +5870,7 @@
         </w:tc>
         <w:tc>
           <w:tcPr>
-            <w:tcW w:w="4183" w:type="dxa"/>
+            <w:tcW w:w="3060" w:type="dxa"/>
             <w:tcBorders>
               <w:left w:val="single" w:sz="2" w:space="0" w:color="000000"/>
               <w:bottom w:val="single" w:sz="2" w:space="0" w:color="000000"/>
@@ -5661,11 +5899,42 @@
             </w:r>
           </w:p>
         </w:tc>
+        <w:tc>
+          <w:tcPr>
+            <w:tcW w:w="2448" w:type="dxa"/>
+            <w:tcBorders>
+              <w:left w:val="single" w:sz="2" w:space="0" w:color="000000"/>
+              <w:bottom w:val="single" w:sz="2" w:space="0" w:color="000000"/>
+              <w:right w:val="single" w:sz="2" w:space="0" w:color="000000"/>
+            </w:tcBorders>
+            <w:vAlign w:val="center"/>
+          </w:tcPr>
+          <w:p>
+            <w:pPr>
+              <w:pStyle w:val="Contedodatabela"/>
+              <w:spacing w:line="276" w:lineRule="auto"/>
+              <w:jc w:val="center"/>
+              <w:rPr>
+                <w:rFonts w:ascii="Times New Roman" w:hAnsi="Times New Roman" w:cs="Times New Roman"/>
+                <w:sz w:val="24"/>
+                <w:szCs w:val="24"/>
+              </w:rPr>
+            </w:pPr>
+            <w:r>
+              <w:rPr>
+                <w:rFonts w:ascii="Times New Roman" w:hAnsi="Times New Roman" w:cs="Times New Roman"/>
+                <w:sz w:val="24"/>
+                <w:szCs w:val="24"/>
+              </w:rPr>
+              <w:t>RESTAURANTE</w:t>
+            </w:r>
+          </w:p>
+        </w:tc>
       </w:tr>
       <w:tr>
         <w:tc>
           <w:tcPr>
-            <w:tcW w:w="954" w:type="dxa"/>
+            <w:tcW w:w="884" w:type="dxa"/>
             <w:tcBorders>
               <w:left w:val="single" w:sz="2" w:space="0" w:color="000000"/>
               <w:bottom w:val="single" w:sz="2" w:space="0" w:color="000000"/>
@@ -5698,7 +5967,7 @@
         </w:tc>
         <w:tc>
           <w:tcPr>
-            <w:tcW w:w="4203" w:type="dxa"/>
+            <w:tcW w:w="3003" w:type="dxa"/>
             <w:tcBorders>
               <w:left w:val="single" w:sz="2" w:space="0" w:color="000000"/>
               <w:bottom w:val="single" w:sz="2" w:space="0" w:color="000000"/>
@@ -5726,7 +5995,7 @@
         </w:tc>
         <w:tc>
           <w:tcPr>
-            <w:tcW w:w="4183" w:type="dxa"/>
+            <w:tcW w:w="3060" w:type="dxa"/>
             <w:tcBorders>
               <w:left w:val="single" w:sz="2" w:space="0" w:color="000000"/>
               <w:bottom w:val="single" w:sz="2" w:space="0" w:color="000000"/>
@@ -5751,7 +6020,48 @@
                 <w:sz w:val="24"/>
                 <w:szCs w:val="24"/>
               </w:rPr>
-              <w:t>Permite que o cliente liste todas as mesas disponíveis.</w:t>
+              <w:t xml:space="preserve">Permite que o cliente liste </w:t>
+            </w:r>
+            <w:r>
+              <w:rPr>
+                <w:rFonts w:ascii="Times New Roman" w:hAnsi="Times New Roman" w:cs="Times New Roman"/>
+                <w:sz w:val="24"/>
+                <w:szCs w:val="24"/>
+              </w:rPr>
+              <w:lastRenderedPageBreak/>
+              <w:t>todas as mesas disponíveis.</w:t>
+            </w:r>
+          </w:p>
+        </w:tc>
+        <w:tc>
+          <w:tcPr>
+            <w:tcW w:w="2448" w:type="dxa"/>
+            <w:tcBorders>
+              <w:left w:val="single" w:sz="2" w:space="0" w:color="000000"/>
+              <w:bottom w:val="single" w:sz="2" w:space="0" w:color="000000"/>
+              <w:right w:val="single" w:sz="2" w:space="0" w:color="000000"/>
+            </w:tcBorders>
+            <w:vAlign w:val="center"/>
+          </w:tcPr>
+          <w:p>
+            <w:pPr>
+              <w:pStyle w:val="Contedodatabela"/>
+              <w:spacing w:line="276" w:lineRule="auto"/>
+              <w:jc w:val="center"/>
+              <w:rPr>
+                <w:rFonts w:ascii="Times New Roman" w:hAnsi="Times New Roman" w:cs="Times New Roman"/>
+                <w:sz w:val="24"/>
+                <w:szCs w:val="24"/>
+              </w:rPr>
+            </w:pPr>
+            <w:r>
+              <w:rPr>
+                <w:rFonts w:ascii="Times New Roman" w:hAnsi="Times New Roman" w:cs="Times New Roman"/>
+                <w:sz w:val="24"/>
+                <w:szCs w:val="24"/>
+              </w:rPr>
+              <w:lastRenderedPageBreak/>
+              <w:t>CLIENTE</w:t>
             </w:r>
           </w:p>
         </w:tc>
@@ -5759,7 +6069,7 @@
       <w:tr>
         <w:tc>
           <w:tcPr>
-            <w:tcW w:w="954" w:type="dxa"/>
+            <w:tcW w:w="884" w:type="dxa"/>
             <w:tcBorders>
               <w:left w:val="single" w:sz="2" w:space="0" w:color="000000"/>
               <w:bottom w:val="single" w:sz="2" w:space="0" w:color="000000"/>
@@ -5793,7 +6103,7 @@
         </w:tc>
         <w:tc>
           <w:tcPr>
-            <w:tcW w:w="4203" w:type="dxa"/>
+            <w:tcW w:w="3003" w:type="dxa"/>
             <w:tcBorders>
               <w:left w:val="single" w:sz="2" w:space="0" w:color="000000"/>
               <w:bottom w:val="single" w:sz="2" w:space="0" w:color="000000"/>
@@ -5822,7 +6132,7 @@
         </w:tc>
         <w:tc>
           <w:tcPr>
-            <w:tcW w:w="4183" w:type="dxa"/>
+            <w:tcW w:w="3060" w:type="dxa"/>
             <w:tcBorders>
               <w:left w:val="single" w:sz="2" w:space="0" w:color="000000"/>
               <w:bottom w:val="single" w:sz="2" w:space="0" w:color="000000"/>
@@ -5851,11 +6161,42 @@
             </w:r>
           </w:p>
         </w:tc>
+        <w:tc>
+          <w:tcPr>
+            <w:tcW w:w="2448" w:type="dxa"/>
+            <w:tcBorders>
+              <w:left w:val="single" w:sz="2" w:space="0" w:color="000000"/>
+              <w:bottom w:val="single" w:sz="2" w:space="0" w:color="000000"/>
+              <w:right w:val="single" w:sz="2" w:space="0" w:color="000000"/>
+            </w:tcBorders>
+            <w:vAlign w:val="center"/>
+          </w:tcPr>
+          <w:p>
+            <w:pPr>
+              <w:pStyle w:val="Contedodatabela"/>
+              <w:spacing w:line="276" w:lineRule="auto"/>
+              <w:jc w:val="center"/>
+              <w:rPr>
+                <w:rFonts w:ascii="Times New Roman" w:hAnsi="Times New Roman" w:cs="Times New Roman"/>
+                <w:sz w:val="24"/>
+                <w:szCs w:val="24"/>
+              </w:rPr>
+            </w:pPr>
+            <w:r>
+              <w:rPr>
+                <w:rFonts w:ascii="Times New Roman" w:hAnsi="Times New Roman" w:cs="Times New Roman"/>
+                <w:sz w:val="24"/>
+                <w:szCs w:val="24"/>
+              </w:rPr>
+              <w:t>RESTAURANTES</w:t>
+            </w:r>
+          </w:p>
+        </w:tc>
       </w:tr>
       <w:tr>
         <w:tc>
           <w:tcPr>
-            <w:tcW w:w="954" w:type="dxa"/>
+            <w:tcW w:w="884" w:type="dxa"/>
             <w:tcBorders>
               <w:left w:val="single" w:sz="2" w:space="0" w:color="000000"/>
               <w:bottom w:val="single" w:sz="2" w:space="0" w:color="000000"/>
@@ -5889,7 +6230,7 @@
         </w:tc>
         <w:tc>
           <w:tcPr>
-            <w:tcW w:w="4203" w:type="dxa"/>
+            <w:tcW w:w="3003" w:type="dxa"/>
             <w:tcBorders>
               <w:left w:val="single" w:sz="2" w:space="0" w:color="000000"/>
               <w:bottom w:val="single" w:sz="2" w:space="0" w:color="000000"/>
@@ -5918,7 +6259,7 @@
         </w:tc>
         <w:tc>
           <w:tcPr>
-            <w:tcW w:w="4183" w:type="dxa"/>
+            <w:tcW w:w="3060" w:type="dxa"/>
             <w:tcBorders>
               <w:left w:val="single" w:sz="2" w:space="0" w:color="000000"/>
               <w:bottom w:val="single" w:sz="2" w:space="0" w:color="000000"/>
@@ -5944,6 +6285,37 @@
                 <w:szCs w:val="24"/>
               </w:rPr>
               <w:t>Permite que o cliente cancele o agendamento.</w:t>
+            </w:r>
+          </w:p>
+        </w:tc>
+        <w:tc>
+          <w:tcPr>
+            <w:tcW w:w="2448" w:type="dxa"/>
+            <w:tcBorders>
+              <w:left w:val="single" w:sz="2" w:space="0" w:color="000000"/>
+              <w:bottom w:val="single" w:sz="2" w:space="0" w:color="000000"/>
+              <w:right w:val="single" w:sz="2" w:space="0" w:color="000000"/>
+            </w:tcBorders>
+            <w:vAlign w:val="center"/>
+          </w:tcPr>
+          <w:p>
+            <w:pPr>
+              <w:pStyle w:val="Contedodatabela"/>
+              <w:spacing w:line="276" w:lineRule="auto"/>
+              <w:jc w:val="center"/>
+              <w:rPr>
+                <w:rFonts w:ascii="Times New Roman" w:hAnsi="Times New Roman" w:cs="Times New Roman"/>
+                <w:sz w:val="24"/>
+                <w:szCs w:val="24"/>
+              </w:rPr>
+            </w:pPr>
+            <w:r>
+              <w:rPr>
+                <w:rFonts w:ascii="Times New Roman" w:hAnsi="Times New Roman" w:cs="Times New Roman"/>
+                <w:sz w:val="24"/>
+                <w:szCs w:val="24"/>
+              </w:rPr>
+              <w:t>CLIENTES</w:t>
             </w:r>
           </w:p>
         </w:tc>
@@ -5976,7 +6348,6 @@
           <w:sz w:val="28"/>
           <w:szCs w:val="28"/>
         </w:rPr>
-        <w:lastRenderedPageBreak/>
         <w:t>Refinamento de requisitos não funcionais</w:t>
       </w:r>
       <w:bookmarkEnd w:id="15"/>
@@ -6661,7 +7032,6 @@
           <w:sz w:val="32"/>
           <w:szCs w:val="32"/>
         </w:rPr>
-        <w:lastRenderedPageBreak/>
         <w:t>DESENHO ARQUITETURAL</w:t>
       </w:r>
       <w:bookmarkEnd w:id="20"/>
@@ -7045,6 +7415,33 @@
     </w:p>
     <w:p>
       <w:pPr>
+        <w:rPr>
+          <w:rFonts w:ascii="Times New Roman" w:hAnsi="Times New Roman" w:cs="Times New Roman"/>
+          <w:sz w:val="24"/>
+          <w:szCs w:val="24"/>
+        </w:rPr>
+      </w:pPr>
+    </w:p>
+    <w:p>
+      <w:pPr>
+        <w:rPr>
+          <w:rFonts w:ascii="Times New Roman" w:hAnsi="Times New Roman" w:cs="Times New Roman"/>
+          <w:sz w:val="24"/>
+          <w:szCs w:val="24"/>
+        </w:rPr>
+      </w:pPr>
+    </w:p>
+    <w:p>
+      <w:pPr>
+        <w:rPr>
+          <w:rFonts w:ascii="Times New Roman" w:hAnsi="Times New Roman" w:cs="Times New Roman"/>
+          <w:sz w:val="24"/>
+          <w:szCs w:val="24"/>
+        </w:rPr>
+      </w:pPr>
+    </w:p>
+    <w:p>
+      <w:pPr>
         <w:pStyle w:val="Ttulo2"/>
         <w:numPr>
           <w:ilvl w:val="1"/>
@@ -7060,6 +7457,7 @@
         <w:rPr>
           <w:rFonts w:ascii="Times New Roman" w:hAnsi="Times New Roman" w:cs="Times New Roman"/>
         </w:rPr>
+        <w:lastRenderedPageBreak/>
         <w:t>Possíveis Soluções</w:t>
       </w:r>
       <w:bookmarkEnd w:id="24"/>
@@ -7188,16 +7586,7 @@
           <w:sz w:val="24"/>
           <w:szCs w:val="24"/>
         </w:rPr>
-        <w:t xml:space="preserve">ividir as atividades em prazos para que todas elas sejam cumpridas no seu determinado tempo. No caso do não alcance dos requisitos uma solução proposta é reavaliar com o cliente a possibilidade de mudanças desses requisitos (exclusão ou atualização) de acordo com a realidade existente. A partir daí reavaliar o tempo necessário para o cumprimento desses </w:t>
-      </w:r>
-      <w:r>
-        <w:rPr>
-          <w:rFonts w:ascii="Times New Roman" w:hAnsi="Times New Roman" w:cs="Times New Roman"/>
-          <w:sz w:val="24"/>
-          <w:szCs w:val="24"/>
-        </w:rPr>
-        <w:lastRenderedPageBreak/>
-        <w:t>requisitos.</w:t>
+        <w:t>ividir as atividades em prazos para que todas elas sejam cumpridas no seu determinado tempo. No caso do não alcance dos requisitos uma solução proposta é reavaliar com o cliente a possibilidade de mudanças desses requisitos (exclusão ou atualização) de acordo com a realidade existente. A partir daí reavaliar o tempo necessário para o cumprimento desses requisitos.</w:t>
       </w:r>
     </w:p>
     <w:p>
@@ -7516,6 +7905,7 @@
         <w:rPr>
           <w:noProof/>
         </w:rPr>
+        <w:lastRenderedPageBreak/>
         <w:drawing>
           <wp:inline distT="0" distB="0" distL="0" distR="0" wp14:anchorId="74B750C2" wp14:editId="3ED2491F">
             <wp:extent cx="1728000" cy="3073536"/>
@@ -7786,7 +8176,6 @@
         <w:rPr>
           <w:noProof/>
         </w:rPr>
-        <w:lastRenderedPageBreak/>
         <w:drawing>
           <wp:inline distT="0" distB="0" distL="0" distR="0" wp14:anchorId="7CC92B4E" wp14:editId="32FD39CE">
             <wp:extent cx="1728000" cy="3073536"/>
@@ -8027,6 +8416,7 @@
         <w:rPr>
           <w:noProof/>
         </w:rPr>
+        <w:lastRenderedPageBreak/>
         <w:drawing>
           <wp:inline distT="0" distB="0" distL="0" distR="0" wp14:anchorId="4299F61C" wp14:editId="6F74E8E5">
             <wp:extent cx="1728000" cy="3073536"/>
@@ -8247,7 +8637,6 @@
         <w:rPr>
           <w:noProof/>
         </w:rPr>
-        <w:lastRenderedPageBreak/>
         <w:drawing>
           <wp:inline distT="0" distB="0" distL="0" distR="0" wp14:anchorId="445F52BC" wp14:editId="75396BFB">
             <wp:extent cx="1728000" cy="3073536"/>
@@ -8436,6 +8825,116 @@
     </w:p>
     <w:p>
       <w:pPr>
+        <w:rPr>
+          <w:rFonts w:ascii="Times New Roman" w:hAnsi="Times New Roman" w:cs="Times New Roman"/>
+          <w:i/>
+          <w:iCs/>
+          <w:sz w:val="20"/>
+          <w:szCs w:val="20"/>
+        </w:rPr>
+      </w:pPr>
+    </w:p>
+    <w:p>
+      <w:pPr>
+        <w:rPr>
+          <w:rFonts w:ascii="Times New Roman" w:hAnsi="Times New Roman" w:cs="Times New Roman"/>
+          <w:i/>
+          <w:iCs/>
+          <w:sz w:val="20"/>
+          <w:szCs w:val="20"/>
+        </w:rPr>
+      </w:pPr>
+    </w:p>
+    <w:p>
+      <w:pPr>
+        <w:rPr>
+          <w:rFonts w:ascii="Times New Roman" w:hAnsi="Times New Roman" w:cs="Times New Roman"/>
+          <w:i/>
+          <w:iCs/>
+          <w:sz w:val="20"/>
+          <w:szCs w:val="20"/>
+        </w:rPr>
+      </w:pPr>
+    </w:p>
+    <w:p>
+      <w:pPr>
+        <w:rPr>
+          <w:rFonts w:ascii="Times New Roman" w:hAnsi="Times New Roman" w:cs="Times New Roman"/>
+          <w:i/>
+          <w:iCs/>
+          <w:sz w:val="20"/>
+          <w:szCs w:val="20"/>
+        </w:rPr>
+      </w:pPr>
+    </w:p>
+    <w:p>
+      <w:pPr>
+        <w:rPr>
+          <w:rFonts w:ascii="Times New Roman" w:hAnsi="Times New Roman" w:cs="Times New Roman"/>
+          <w:i/>
+          <w:iCs/>
+          <w:sz w:val="20"/>
+          <w:szCs w:val="20"/>
+        </w:rPr>
+      </w:pPr>
+    </w:p>
+    <w:p>
+      <w:pPr>
+        <w:rPr>
+          <w:rFonts w:ascii="Times New Roman" w:hAnsi="Times New Roman" w:cs="Times New Roman"/>
+          <w:i/>
+          <w:iCs/>
+          <w:sz w:val="20"/>
+          <w:szCs w:val="20"/>
+        </w:rPr>
+      </w:pPr>
+    </w:p>
+    <w:p>
+      <w:pPr>
+        <w:rPr>
+          <w:rFonts w:ascii="Times New Roman" w:hAnsi="Times New Roman" w:cs="Times New Roman"/>
+          <w:i/>
+          <w:iCs/>
+          <w:sz w:val="20"/>
+          <w:szCs w:val="20"/>
+        </w:rPr>
+      </w:pPr>
+    </w:p>
+    <w:p>
+      <w:pPr>
+        <w:rPr>
+          <w:rFonts w:ascii="Times New Roman" w:hAnsi="Times New Roman" w:cs="Times New Roman"/>
+          <w:i/>
+          <w:iCs/>
+          <w:sz w:val="20"/>
+          <w:szCs w:val="20"/>
+        </w:rPr>
+      </w:pPr>
+    </w:p>
+    <w:p>
+      <w:pPr>
+        <w:rPr>
+          <w:rFonts w:ascii="Times New Roman" w:hAnsi="Times New Roman" w:cs="Times New Roman"/>
+          <w:i/>
+          <w:iCs/>
+          <w:sz w:val="20"/>
+          <w:szCs w:val="20"/>
+        </w:rPr>
+      </w:pPr>
+    </w:p>
+    <w:p>
+      <w:pPr>
+        <w:rPr>
+          <w:rFonts w:ascii="Times New Roman" w:hAnsi="Times New Roman" w:cs="Times New Roman"/>
+          <w:i/>
+          <w:iCs/>
+          <w:sz w:val="20"/>
+          <w:szCs w:val="20"/>
+        </w:rPr>
+      </w:pPr>
+    </w:p>
+    <w:p>
+      <w:pPr>
         <w:pStyle w:val="Ttulo1"/>
         <w:numPr>
           <w:ilvl w:val="0"/>
@@ -8456,6 +8955,7 @@
           <w:sz w:val="32"/>
           <w:szCs w:val="32"/>
         </w:rPr>
+        <w:lastRenderedPageBreak/>
         <w:t>Análise de Ponto de Função</w:t>
       </w:r>
       <w:bookmarkEnd w:id="26"/>
@@ -8495,21 +8995,7 @@
         <w:rPr>
           <w:color w:val="000000"/>
         </w:rPr>
-        <w:t xml:space="preserve">Existe algumas formas para se descobrir o tamanho de um sistema em pontos de função, para esse projeto foi utilizado o método de contagem estimativa </w:t>
-      </w:r>
-      <w:proofErr w:type="spellStart"/>
-      <w:r>
-        <w:rPr>
-          <w:color w:val="000000"/>
-        </w:rPr>
-        <w:t>Nesma</w:t>
-      </w:r>
-      <w:proofErr w:type="spellEnd"/>
-      <w:r>
-        <w:rPr>
-          <w:color w:val="000000"/>
-        </w:rPr>
-        <w:t>.</w:t>
+        <w:t>Existe algumas formas para se descobrir o tamanho de um sistema em pontos de função, para esse projeto foi utilizado o método de contagem estimativa Nesma.</w:t>
       </w:r>
     </w:p>
     <w:p>
@@ -12100,7 +12586,6 @@
                 <w:sz w:val="24"/>
                 <w:szCs w:val="24"/>
               </w:rPr>
-              <w:lastRenderedPageBreak/>
               <w:t>Agendamento de Reservas</w:t>
             </w:r>
           </w:p>
@@ -13298,6 +13783,56 @@
         </w:tc>
       </w:tr>
     </w:tbl>
+    <w:p>
+      <w:pPr>
+        <w:pStyle w:val="SemEspaamento"/>
+      </w:pPr>
+    </w:p>
+    <w:p>
+      <w:pPr>
+        <w:pStyle w:val="SemEspaamento"/>
+      </w:pPr>
+    </w:p>
+    <w:p>
+      <w:pPr>
+        <w:pStyle w:val="SemEspaamento"/>
+      </w:pPr>
+    </w:p>
+    <w:p>
+      <w:pPr>
+        <w:pStyle w:val="SemEspaamento"/>
+      </w:pPr>
+    </w:p>
+    <w:p>
+      <w:pPr>
+        <w:pStyle w:val="SemEspaamento"/>
+      </w:pPr>
+    </w:p>
+    <w:p>
+      <w:pPr>
+        <w:pStyle w:val="SemEspaamento"/>
+      </w:pPr>
+    </w:p>
+    <w:p>
+      <w:pPr>
+        <w:pStyle w:val="SemEspaamento"/>
+      </w:pPr>
+    </w:p>
+    <w:p>
+      <w:pPr>
+        <w:pStyle w:val="SemEspaamento"/>
+      </w:pPr>
+    </w:p>
+    <w:p>
+      <w:pPr>
+        <w:pStyle w:val="SemEspaamento"/>
+      </w:pPr>
+    </w:p>
+    <w:p>
+      <w:pPr>
+        <w:pStyle w:val="SemEspaamento"/>
+      </w:pPr>
+    </w:p>
     <w:p>
       <w:pPr>
         <w:pStyle w:val="SemEspaamento"/>
@@ -13325,6 +13860,7 @@
           <w:sz w:val="32"/>
           <w:szCs w:val="32"/>
         </w:rPr>
+        <w:lastRenderedPageBreak/>
         <w:t>Cronograma</w:t>
       </w:r>
       <w:bookmarkEnd w:id="27"/>
@@ -13901,27 +14437,7 @@
                 <w:sz w:val="24"/>
                 <w:szCs w:val="24"/>
               </w:rPr>
-              <w:t xml:space="preserve">Sistemas gerenciais complexos com muitas integrações, </w:t>
-            </w:r>
-            <w:proofErr w:type="spellStart"/>
-            <w:r>
-              <w:rPr>
-                <w:rFonts w:ascii="Times New Roman" w:hAnsi="Times New Roman" w:cs="Times New Roman"/>
-                <w:iCs/>
-                <w:sz w:val="24"/>
-                <w:szCs w:val="24"/>
-              </w:rPr>
-              <w:t>Datawarehousing</w:t>
-            </w:r>
-            <w:proofErr w:type="spellEnd"/>
-            <w:r>
-              <w:rPr>
-                <w:rFonts w:ascii="Times New Roman" w:hAnsi="Times New Roman" w:cs="Times New Roman"/>
-                <w:iCs/>
-                <w:sz w:val="24"/>
-                <w:szCs w:val="24"/>
-              </w:rPr>
-              <w:t xml:space="preserve">, Workflow </w:t>
+              <w:t xml:space="preserve">Sistemas gerenciais complexos com muitas integrações, Datawarehousing, Workflow </w:t>
             </w:r>
           </w:p>
         </w:tc>
@@ -14139,85 +14655,6 @@
         </w:rPr>
         <w:t>TD=5.7</w:t>
       </w:r>
-    </w:p>
-    <w:p>
-      <w:pPr>
-        <w:ind w:left="121"/>
-        <w:jc w:val="center"/>
-        <w:rPr>
-          <w:rFonts w:ascii="Times New Roman" w:hAnsi="Times New Roman" w:cs="Times New Roman"/>
-          <w:b/>
-          <w:bCs/>
-          <w:i/>
-          <w:sz w:val="28"/>
-          <w:szCs w:val="28"/>
-        </w:rPr>
-      </w:pPr>
-    </w:p>
-    <w:p>
-      <w:pPr>
-        <w:ind w:left="121"/>
-        <w:jc w:val="center"/>
-        <w:rPr>
-          <w:rFonts w:ascii="Times New Roman" w:hAnsi="Times New Roman" w:cs="Times New Roman"/>
-          <w:b/>
-          <w:bCs/>
-          <w:i/>
-          <w:sz w:val="28"/>
-          <w:szCs w:val="28"/>
-        </w:rPr>
-      </w:pPr>
-    </w:p>
-    <w:p>
-      <w:pPr>
-        <w:ind w:left="121"/>
-        <w:jc w:val="center"/>
-        <w:rPr>
-          <w:rFonts w:ascii="Times New Roman" w:hAnsi="Times New Roman" w:cs="Times New Roman"/>
-          <w:b/>
-          <w:bCs/>
-          <w:i/>
-          <w:sz w:val="28"/>
-          <w:szCs w:val="28"/>
-        </w:rPr>
-      </w:pPr>
-    </w:p>
-    <w:p>
-      <w:pPr>
-        <w:ind w:left="121"/>
-        <w:jc w:val="center"/>
-        <w:rPr>
-          <w:rFonts w:ascii="Times New Roman" w:hAnsi="Times New Roman" w:cs="Times New Roman"/>
-          <w:b/>
-          <w:bCs/>
-          <w:i/>
-          <w:sz w:val="28"/>
-          <w:szCs w:val="28"/>
-        </w:rPr>
-      </w:pPr>
-    </w:p>
-    <w:p>
-      <w:pPr>
-        <w:rPr>
-          <w:rFonts w:ascii="Times New Roman" w:hAnsi="Times New Roman" w:cs="Times New Roman"/>
-          <w:b/>
-          <w:bCs/>
-          <w:i/>
-          <w:sz w:val="28"/>
-          <w:szCs w:val="28"/>
-        </w:rPr>
-      </w:pPr>
-    </w:p>
-    <w:p>
-      <w:pPr>
-        <w:ind w:left="121" w:firstLine="599"/>
-        <w:rPr>
-          <w:rFonts w:ascii="Times New Roman" w:hAnsi="Times New Roman" w:cs="Times New Roman"/>
-          <w:iCs/>
-          <w:sz w:val="24"/>
-          <w:szCs w:val="24"/>
-        </w:rPr>
-      </w:pPr>
     </w:p>
     <w:p>
       <w:pPr>
@@ -15563,6 +16000,7 @@
           <w:sz w:val="32"/>
           <w:szCs w:val="32"/>
         </w:rPr>
+        <w:lastRenderedPageBreak/>
         <w:t>Custo</w:t>
       </w:r>
       <w:bookmarkEnd w:id="28"/>

</xml_diff>